<commit_message>
Python basics. Teacher's work 1.2
</commit_message>
<xml_diff>
--- a/algorithms in recommendation systems.docx
+++ b/algorithms in recommendation systems.docx
@@ -34,7 +34,7 @@
           <w:lang w:val="ru-RU"/>
         </w:rPr>
       </w:pPr>
-      <w:hyperlink r:id="rId4" w:history="1">
+      <w:hyperlink r:id="rId5" w:history="1">
         <w:r>
           <w:rPr>
             <w:rStyle w:val="Hyperlink"/>
@@ -623,7 +623,7 @@
                     </pic:cNvPicPr>
                   </pic:nvPicPr>
                   <pic:blipFill>
-                    <a:blip r:embed="rId5">
+                    <a:blip r:embed="rId6">
                       <a:extLst>
                         <a:ext uri="{28A0092B-C50C-407E-A947-70E740481C1C}">
                           <a14:useLocalDpi xmlns:a14="http://schemas.microsoft.com/office/drawing/2010/main" val="0"/>
@@ -848,7 +848,7 @@
                     </pic:cNvPicPr>
                   </pic:nvPicPr>
                   <pic:blipFill>
-                    <a:blip r:embed="rId6">
+                    <a:blip r:embed="rId7">
                       <a:extLst>
                         <a:ext uri="{28A0092B-C50C-407E-A947-70E740481C1C}">
                           <a14:useLocalDpi xmlns:a14="http://schemas.microsoft.com/office/drawing/2010/main" val="0"/>
@@ -1116,6 +1116,1677 @@
           <w:lang w:val="ru-RU"/>
         </w:rPr>
       </w:pPr>
+      <w:r>
+        <w:rPr>
+          <w:noProof/>
+        </w:rPr>
+        <w:drawing>
+          <wp:inline distT="0" distB="0" distL="0" distR="0" wp14:anchorId="6FFEAFFB" wp14:editId="67E24D20">
+            <wp:extent cx="6152515" cy="2051050"/>
+            <wp:effectExtent l="0" t="0" r="635" b="6350"/>
+            <wp:docPr id="3" name="Picture 3"/>
+            <wp:cNvGraphicFramePr>
+              <a:graphicFrameLocks xmlns:a="http://schemas.openxmlformats.org/drawingml/2006/main" noChangeAspect="1"/>
+            </wp:cNvGraphicFramePr>
+            <a:graphic xmlns:a="http://schemas.openxmlformats.org/drawingml/2006/main">
+              <a:graphicData uri="http://schemas.openxmlformats.org/drawingml/2006/picture">
+                <pic:pic xmlns:pic="http://schemas.openxmlformats.org/drawingml/2006/picture">
+                  <pic:nvPicPr>
+                    <pic:cNvPr id="0" name="Picture 5"/>
+                    <pic:cNvPicPr>
+                      <a:picLocks noChangeAspect="1" noChangeArrowheads="1"/>
+                    </pic:cNvPicPr>
+                  </pic:nvPicPr>
+                  <pic:blipFill>
+                    <a:blip r:embed="rId8" cstate="print">
+                      <a:extLst>
+                        <a:ext uri="{28A0092B-C50C-407E-A947-70E740481C1C}">
+                          <a14:useLocalDpi xmlns:a14="http://schemas.microsoft.com/office/drawing/2010/main" val="0"/>
+                        </a:ext>
+                      </a:extLst>
+                    </a:blip>
+                    <a:srcRect/>
+                    <a:stretch>
+                      <a:fillRect/>
+                    </a:stretch>
+                  </pic:blipFill>
+                  <pic:spPr bwMode="auto">
+                    <a:xfrm>
+                      <a:off x="0" y="0"/>
+                      <a:ext cx="6152515" cy="2051050"/>
+                    </a:xfrm>
+                    <a:prstGeom prst="rect">
+                      <a:avLst/>
+                    </a:prstGeom>
+                    <a:noFill/>
+                    <a:ln>
+                      <a:noFill/>
+                    </a:ln>
+                  </pic:spPr>
+                </pic:pic>
+              </a:graphicData>
+            </a:graphic>
+          </wp:inline>
+        </w:drawing>
+      </w:r>
+    </w:p>
+    <w:p>
+      <w:pPr>
+        <w:rPr>
+          <w:lang w:val="ru-RU"/>
+        </w:rPr>
+      </w:pPr>
+    </w:p>
+    <w:p>
+      <w:pPr>
+        <w:pStyle w:val="Heading3"/>
+        <w:rPr>
+          <w:lang w:val="ru-RU"/>
+        </w:rPr>
+      </w:pPr>
+      <w:proofErr w:type="spellStart"/>
+      <w:r>
+        <w:rPr>
+          <w:color w:val="0057B6"/>
+          <w:lang w:val="ru-RU"/>
+        </w:rPr>
+        <w:t>Коллаборативная</w:t>
+      </w:r>
+      <w:proofErr w:type="spellEnd"/>
+      <w:r>
+        <w:rPr>
+          <w:color w:val="0057B6"/>
+          <w:lang w:val="ru-RU"/>
+        </w:rPr>
+        <w:t xml:space="preserve"> фильтрация (</w:t>
+      </w:r>
+      <w:r>
+        <w:rPr>
+          <w:color w:val="0057B6"/>
+        </w:rPr>
+        <w:t>User</w:t>
+      </w:r>
+      <w:r>
+        <w:rPr>
+          <w:color w:val="0057B6"/>
+          <w:lang w:val="ru-RU"/>
+        </w:rPr>
+        <w:t>-</w:t>
+      </w:r>
+      <w:r>
+        <w:rPr>
+          <w:color w:val="0057B6"/>
+        </w:rPr>
+        <w:t>based</w:t>
+      </w:r>
+      <w:r>
+        <w:rPr>
+          <w:color w:val="0057B6"/>
+          <w:lang w:val="ru-RU"/>
+        </w:rPr>
+        <w:t xml:space="preserve"> вариант)</w:t>
+      </w:r>
+    </w:p>
+    <w:p>
+      <w:r>
+        <w:rPr>
+          <w:lang w:val="ru-RU"/>
+        </w:rPr>
+        <w:t xml:space="preserve">В рамках подхода рекомендации генерируются на основании интересов других похожих пользователей. </w:t>
+      </w:r>
+      <w:proofErr w:type="spellStart"/>
+      <w:r>
+        <w:t>Такие</w:t>
+      </w:r>
+      <w:proofErr w:type="spellEnd"/>
+      <w:r>
+        <w:t xml:space="preserve"> </w:t>
+      </w:r>
+      <w:proofErr w:type="spellStart"/>
+      <w:r>
+        <w:t>рекомендации</w:t>
+      </w:r>
+      <w:proofErr w:type="spellEnd"/>
+      <w:r>
+        <w:t xml:space="preserve"> </w:t>
+      </w:r>
+      <w:proofErr w:type="spellStart"/>
+      <w:r>
+        <w:t>являются</w:t>
+      </w:r>
+      <w:proofErr w:type="spellEnd"/>
+      <w:r>
+        <w:t xml:space="preserve"> </w:t>
+      </w:r>
+      <w:proofErr w:type="spellStart"/>
+      <w:r>
+        <w:t>результатом</w:t>
+      </w:r>
+      <w:proofErr w:type="spellEnd"/>
+      <w:r>
+        <w:t xml:space="preserve"> «</w:t>
+      </w:r>
+      <w:proofErr w:type="spellStart"/>
+      <w:r>
+        <w:t>коллаборации</w:t>
+      </w:r>
+      <w:proofErr w:type="spellEnd"/>
+      <w:r>
+        <w:t xml:space="preserve">» </w:t>
+      </w:r>
+      <w:proofErr w:type="spellStart"/>
+      <w:r>
+        <w:t>множества</w:t>
+      </w:r>
+      <w:proofErr w:type="spellEnd"/>
+      <w:r>
+        <w:t xml:space="preserve"> </w:t>
+      </w:r>
+      <w:proofErr w:type="spellStart"/>
+      <w:r>
+        <w:t>пользователей</w:t>
+      </w:r>
+      <w:proofErr w:type="spellEnd"/>
+      <w:r>
+        <w:t>.</w:t>
+      </w:r>
+    </w:p>
+    <w:p>
+      <w:pPr>
+        <w:rPr>
+          <w:lang w:val="ru-RU"/>
+        </w:rPr>
+      </w:pPr>
+      <w:r>
+        <w:rPr>
+          <w:lang w:val="ru-RU"/>
+        </w:rPr>
+        <w:t xml:space="preserve">Классическая реализация алгоритма основана на принципе </w:t>
+      </w:r>
+      <w:r>
+        <w:t>k</w:t>
+      </w:r>
+      <w:r>
+        <w:rPr>
+          <w:lang w:val="ru-RU"/>
+        </w:rPr>
+        <w:t xml:space="preserve"> ближайших соседей. На пальцах – для каждого пользователя ищем </w:t>
+      </w:r>
+      <w:r>
+        <w:t>k</w:t>
+      </w:r>
+      <w:r>
+        <w:rPr>
+          <w:lang w:val="ru-RU"/>
+        </w:rPr>
+        <w:t xml:space="preserve"> наиболее похожих на него (в терминах предпочтений) и дополняем информацию о пользователе известными данными по его соседям.</w:t>
+      </w:r>
+    </w:p>
+    <w:p>
+      <w:pPr>
+        <w:rPr>
+          <w:lang w:val="ru-RU"/>
+        </w:rPr>
+      </w:pPr>
+      <w:r>
+        <w:rPr>
+          <w:noProof/>
+        </w:rPr>
+        <w:lastRenderedPageBreak/>
+        <w:drawing>
+          <wp:inline distT="0" distB="0" distL="0" distR="0" wp14:anchorId="24F6B96A" wp14:editId="1818E0F4">
+            <wp:extent cx="6152515" cy="3514090"/>
+            <wp:effectExtent l="0" t="0" r="635" b="0"/>
+            <wp:docPr id="4" name="Picture 4"/>
+            <wp:cNvGraphicFramePr>
+              <a:graphicFrameLocks xmlns:a="http://schemas.openxmlformats.org/drawingml/2006/main" noChangeAspect="1"/>
+            </wp:cNvGraphicFramePr>
+            <a:graphic xmlns:a="http://schemas.openxmlformats.org/drawingml/2006/main">
+              <a:graphicData uri="http://schemas.openxmlformats.org/drawingml/2006/picture">
+                <pic:pic xmlns:pic="http://schemas.openxmlformats.org/drawingml/2006/picture">
+                  <pic:nvPicPr>
+                    <pic:cNvPr id="0" name="Picture 7"/>
+                    <pic:cNvPicPr>
+                      <a:picLocks noChangeAspect="1" noChangeArrowheads="1"/>
+                    </pic:cNvPicPr>
+                  </pic:nvPicPr>
+                  <pic:blipFill>
+                    <a:blip r:embed="rId9" cstate="print">
+                      <a:extLst>
+                        <a:ext uri="{28A0092B-C50C-407E-A947-70E740481C1C}">
+                          <a14:useLocalDpi xmlns:a14="http://schemas.microsoft.com/office/drawing/2010/main" val="0"/>
+                        </a:ext>
+                      </a:extLst>
+                    </a:blip>
+                    <a:srcRect/>
+                    <a:stretch>
+                      <a:fillRect/>
+                    </a:stretch>
+                  </pic:blipFill>
+                  <pic:spPr bwMode="auto">
+                    <a:xfrm>
+                      <a:off x="0" y="0"/>
+                      <a:ext cx="6152515" cy="3514090"/>
+                    </a:xfrm>
+                    <a:prstGeom prst="rect">
+                      <a:avLst/>
+                    </a:prstGeom>
+                    <a:noFill/>
+                    <a:ln>
+                      <a:noFill/>
+                    </a:ln>
+                  </pic:spPr>
+                </pic:pic>
+              </a:graphicData>
+            </a:graphic>
+          </wp:inline>
+        </w:drawing>
+      </w:r>
+    </w:p>
+    <w:p>
+      <w:pPr>
+        <w:rPr>
+          <w:lang w:val="ru-RU"/>
+        </w:rPr>
+      </w:pPr>
+      <w:r>
+        <w:rPr>
+          <w:lang w:val="ru-RU"/>
+        </w:rPr>
+        <w:t xml:space="preserve">На картинке выше проиллюстрирован принцип работы метода. В матрице предпочтений желтым цветом выделен пользователь, для которого мы хотим определить оценки по новым товарам (знаки вопроса). </w:t>
+      </w:r>
+      <w:r>
+        <w:rPr>
+          <w:lang w:val="ru-RU"/>
+        </w:rPr>
+        <w:t>Синим цветом выделены три его ближайших соседа.</w:t>
+      </w:r>
+    </w:p>
+    <w:p>
+      <w:pPr>
+        <w:rPr>
+          <w:lang w:val="ru-RU"/>
+        </w:rPr>
+      </w:pPr>
+    </w:p>
+    <w:p>
+      <w:pPr>
+        <w:spacing w:before="100" w:beforeAutospacing="1" w:after="100" w:afterAutospacing="1" w:line="240" w:lineRule="auto"/>
+        <w:outlineLvl w:val="2"/>
+        <w:rPr>
+          <w:rFonts w:ascii="Times New Roman" w:eastAsia="Times New Roman" w:hAnsi="Times New Roman" w:cs="Times New Roman"/>
+          <w:b/>
+          <w:bCs/>
+          <w:sz w:val="27"/>
+          <w:szCs w:val="27"/>
+          <w:lang w:val="ru-RU"/>
+        </w:rPr>
+      </w:pPr>
+      <w:r>
+        <w:rPr>
+          <w:rFonts w:ascii="Times New Roman" w:eastAsia="Times New Roman" w:hAnsi="Times New Roman" w:cs="Times New Roman"/>
+          <w:b/>
+          <w:bCs/>
+          <w:color w:val="0057B6"/>
+          <w:sz w:val="27"/>
+          <w:szCs w:val="27"/>
+          <w:lang w:val="ru-RU"/>
+        </w:rPr>
+        <w:t>Стандартизация данных (</w:t>
+      </w:r>
+      <w:r>
+        <w:rPr>
+          <w:rFonts w:ascii="Times New Roman" w:eastAsia="Times New Roman" w:hAnsi="Times New Roman" w:cs="Times New Roman"/>
+          <w:b/>
+          <w:bCs/>
+          <w:color w:val="0057B6"/>
+          <w:sz w:val="27"/>
+          <w:szCs w:val="27"/>
+        </w:rPr>
+        <w:t>scaling</w:t>
+      </w:r>
+      <w:r>
+        <w:rPr>
+          <w:rFonts w:ascii="Times New Roman" w:eastAsia="Times New Roman" w:hAnsi="Times New Roman" w:cs="Times New Roman"/>
+          <w:b/>
+          <w:bCs/>
+          <w:color w:val="0057B6"/>
+          <w:sz w:val="27"/>
+          <w:szCs w:val="27"/>
+          <w:lang w:val="ru-RU"/>
+        </w:rPr>
+        <w:t>)</w:t>
+      </w:r>
+    </w:p>
+    <w:p>
+      <w:pPr>
+        <w:rPr>
+          <w:rFonts w:ascii="Times New Roman" w:eastAsia="Times New Roman" w:hAnsi="Times New Roman" w:cs="Times New Roman"/>
+          <w:sz w:val="24"/>
+          <w:szCs w:val="24"/>
+          <w:lang w:val="ru-RU"/>
+        </w:rPr>
+      </w:pPr>
+      <w:r>
+        <w:rPr>
+          <w:rFonts w:ascii="Times New Roman" w:eastAsia="Times New Roman" w:hAnsi="Times New Roman" w:cs="Times New Roman"/>
+          <w:sz w:val="24"/>
+          <w:szCs w:val="24"/>
+          <w:lang w:val="ru-RU"/>
+        </w:rPr>
+        <w:br/>
+        <w:t>Поскольку все пользователи оценивают по-разному – кто-то всем подряд пятерки ставит, а от кого-то четверки редко дождешься – перед расчетом данные лучше нормализовать, т.е. привести к единой шкале, чтобы алгоритм мог корректно сравнивать их между собой.</w:t>
+      </w:r>
+    </w:p>
+    <w:p>
+      <w:pPr>
+        <w:rPr>
+          <w:rFonts w:ascii="Times New Roman" w:eastAsia="Times New Roman" w:hAnsi="Times New Roman" w:cs="Times New Roman"/>
+          <w:sz w:val="24"/>
+          <w:szCs w:val="24"/>
+          <w:lang w:val="ru-RU"/>
+        </w:rPr>
+      </w:pPr>
+    </w:p>
+    <w:p>
+      <w:pPr>
+        <w:pStyle w:val="Heading3"/>
+        <w:rPr>
+          <w:lang w:val="ru-RU"/>
+        </w:rPr>
+      </w:pPr>
+      <w:proofErr w:type="spellStart"/>
+      <w:r>
+        <w:rPr>
+          <w:color w:val="0057B6"/>
+          <w:lang w:val="ru-RU"/>
+        </w:rPr>
+        <w:t>Коллаборативная</w:t>
+      </w:r>
+      <w:proofErr w:type="spellEnd"/>
+      <w:r>
+        <w:rPr>
+          <w:color w:val="0057B6"/>
+          <w:lang w:val="ru-RU"/>
+        </w:rPr>
+        <w:t xml:space="preserve"> фильтрация (</w:t>
+      </w:r>
+      <w:r>
+        <w:rPr>
+          <w:color w:val="0057B6"/>
+        </w:rPr>
+        <w:t>Item</w:t>
+      </w:r>
+      <w:r>
+        <w:rPr>
+          <w:color w:val="0057B6"/>
+          <w:lang w:val="ru-RU"/>
+        </w:rPr>
+        <w:t>-</w:t>
+      </w:r>
+      <w:r>
+        <w:rPr>
+          <w:color w:val="0057B6"/>
+        </w:rPr>
+        <w:t>based</w:t>
+      </w:r>
+      <w:r>
+        <w:rPr>
+          <w:color w:val="0057B6"/>
+          <w:lang w:val="ru-RU"/>
+        </w:rPr>
+        <w:t xml:space="preserve"> вариант)</w:t>
+      </w:r>
+    </w:p>
+    <w:p>
+      <w:r>
+        <w:rPr>
+          <w:lang w:val="ru-RU"/>
+        </w:rPr>
+        <w:t xml:space="preserve">Подход </w:t>
+      </w:r>
+      <w:r>
+        <w:t>Item</w:t>
+      </w:r>
+      <w:r>
+        <w:rPr>
+          <w:lang w:val="ru-RU"/>
+        </w:rPr>
+        <w:t>-</w:t>
+      </w:r>
+      <w:r>
+        <w:t>based</w:t>
+      </w:r>
+      <w:r>
+        <w:rPr>
+          <w:lang w:val="ru-RU"/>
+        </w:rPr>
+        <w:t xml:space="preserve"> является естественной альтернативой классическому подходу </w:t>
+      </w:r>
+      <w:r>
+        <w:t>User</w:t>
+      </w:r>
+      <w:r>
+        <w:rPr>
+          <w:lang w:val="ru-RU"/>
+        </w:rPr>
+        <w:t>-</w:t>
+      </w:r>
+      <w:r>
+        <w:t>based</w:t>
+      </w:r>
+      <w:r>
+        <w:rPr>
+          <w:lang w:val="ru-RU"/>
+        </w:rPr>
+        <w:t xml:space="preserve">, описанному в первой части, и почти полностью его повторяет, за исключением одного момента — применяется он к транспонированной матрице предпочтений. </w:t>
+      </w:r>
+      <w:proofErr w:type="spellStart"/>
+      <w:r>
+        <w:t>Т.е</w:t>
+      </w:r>
+      <w:proofErr w:type="spellEnd"/>
+      <w:r>
+        <w:t xml:space="preserve">. </w:t>
+      </w:r>
+      <w:proofErr w:type="spellStart"/>
+      <w:r>
+        <w:t>ищет</w:t>
+      </w:r>
+      <w:proofErr w:type="spellEnd"/>
+      <w:r>
+        <w:t xml:space="preserve"> </w:t>
+      </w:r>
+      <w:proofErr w:type="spellStart"/>
+      <w:r>
+        <w:t>близкие</w:t>
+      </w:r>
+      <w:proofErr w:type="spellEnd"/>
+      <w:r>
+        <w:t xml:space="preserve"> </w:t>
+      </w:r>
+      <w:proofErr w:type="spellStart"/>
+      <w:r>
+        <w:t>товары</w:t>
+      </w:r>
+      <w:proofErr w:type="spellEnd"/>
+      <w:r>
+        <w:t xml:space="preserve">, а </w:t>
+      </w:r>
+      <w:proofErr w:type="spellStart"/>
+      <w:r>
+        <w:t>не</w:t>
+      </w:r>
+      <w:proofErr w:type="spellEnd"/>
+      <w:r>
+        <w:t xml:space="preserve"> </w:t>
+      </w:r>
+      <w:proofErr w:type="spellStart"/>
+      <w:r>
+        <w:t>пользователей</w:t>
+      </w:r>
+      <w:proofErr w:type="spellEnd"/>
+      <w:r>
+        <w:t>.</w:t>
+      </w:r>
+    </w:p>
+    <w:p/>
+    <w:p>
+      <w:pPr>
+        <w:pStyle w:val="Heading3"/>
+        <w:rPr>
+          <w:lang w:val="ru-RU"/>
+        </w:rPr>
+      </w:pPr>
+      <w:r>
+        <w:rPr>
+          <w:color w:val="0057B6"/>
+          <w:lang w:val="ru-RU"/>
+        </w:rPr>
+        <w:t>Алгоритмы факторизации</w:t>
+      </w:r>
+    </w:p>
+    <w:p>
+      <w:pPr>
+        <w:rPr>
+          <w:lang w:val="ru-RU"/>
+        </w:rPr>
+      </w:pPr>
+      <w:r>
+        <w:rPr>
+          <w:lang w:val="ru-RU"/>
+        </w:rPr>
+        <w:t xml:space="preserve">Было бы здорово описать интересы пользователя более «крупными мазками». Не в формате «он любит фильмы </w:t>
+      </w:r>
+      <w:r>
+        <w:t>X</w:t>
+      </w:r>
+      <w:r>
+        <w:rPr>
+          <w:lang w:val="ru-RU"/>
+        </w:rPr>
+        <w:t xml:space="preserve">, </w:t>
+      </w:r>
+      <w:r>
+        <w:t>Y</w:t>
+      </w:r>
+      <w:r>
+        <w:rPr>
+          <w:lang w:val="ru-RU"/>
+        </w:rPr>
+        <w:t xml:space="preserve"> и </w:t>
+      </w:r>
+      <w:r>
+        <w:t>Z</w:t>
+      </w:r>
+      <w:r>
+        <w:rPr>
+          <w:lang w:val="ru-RU"/>
+        </w:rPr>
+        <w:t xml:space="preserve">», а в формате «он любит современные российские комедии». Помимо того, </w:t>
+      </w:r>
+      <w:r>
+        <w:rPr>
+          <w:lang w:val="ru-RU"/>
+        </w:rPr>
+        <w:lastRenderedPageBreak/>
+        <w:t xml:space="preserve">что это увеличит </w:t>
+      </w:r>
+      <w:proofErr w:type="spellStart"/>
+      <w:r>
+        <w:rPr>
+          <w:lang w:val="ru-RU"/>
+        </w:rPr>
+        <w:t>обобщаемость</w:t>
+      </w:r>
+      <w:proofErr w:type="spellEnd"/>
+      <w:r>
+        <w:rPr>
+          <w:lang w:val="ru-RU"/>
+        </w:rPr>
+        <w:t xml:space="preserve"> модели, это еще решит проблему большой размерности данных — ведь интересы будут описываться не вектором товаров, а существенно меньшим вектором предпочтений.</w:t>
+      </w:r>
+    </w:p>
+    <w:p>
+      <w:pPr>
+        <w:rPr>
+          <w:lang w:val="ru-RU"/>
+        </w:rPr>
+      </w:pPr>
+      <w:r>
+        <w:t>ALS</w:t>
+      </w:r>
+      <w:r>
+        <w:rPr>
+          <w:lang w:val="ru-RU"/>
+        </w:rPr>
+        <w:t xml:space="preserve"> (</w:t>
+      </w:r>
+      <w:r>
+        <w:t>alternating</w:t>
+      </w:r>
+      <w:r>
+        <w:rPr>
+          <w:lang w:val="ru-RU"/>
+        </w:rPr>
+        <w:t xml:space="preserve"> </w:t>
+      </w:r>
+      <w:r>
+        <w:t>least</w:t>
+      </w:r>
+      <w:r>
+        <w:rPr>
+          <w:lang w:val="ru-RU"/>
+        </w:rPr>
+        <w:t xml:space="preserve"> </w:t>
+      </w:r>
+      <w:r>
+        <w:t>squares</w:t>
+      </w:r>
+      <w:r>
+        <w:rPr>
+          <w:lang w:val="ru-RU"/>
+        </w:rPr>
+        <w:t xml:space="preserve">) — популярный </w:t>
+      </w:r>
+      <w:r>
+        <w:t> </w:t>
+      </w:r>
+      <w:r>
+        <w:rPr>
+          <w:lang w:val="ru-RU"/>
+        </w:rPr>
+        <w:t>итеративный алгоритм разложения матрицы предпочтений на произведение 2 матриц: факторов пользователей (</w:t>
+      </w:r>
+      <w:r>
+        <w:t>U</w:t>
+      </w:r>
+      <w:r>
+        <w:rPr>
+          <w:lang w:val="ru-RU"/>
+        </w:rPr>
+        <w:t>) и факторов товаров (</w:t>
+      </w:r>
+      <w:r>
+        <w:t>I</w:t>
+      </w:r>
+      <w:r>
+        <w:rPr>
+          <w:lang w:val="ru-RU"/>
+        </w:rPr>
+        <w:t xml:space="preserve">). Работает по принципу минимизации среднеквадратичной ошибки на проставленных рейтингах. Оптимизация происходит поочередно, сначала по факторам пользователей, потом по факторам товаров. Также для обхода переобучения к среднеквадратичной ошибке добавляются </w:t>
+      </w:r>
+      <w:proofErr w:type="spellStart"/>
+      <w:r>
+        <w:rPr>
+          <w:lang w:val="ru-RU"/>
+        </w:rPr>
+        <w:t>регуляризационные</w:t>
+      </w:r>
+      <w:proofErr w:type="spellEnd"/>
+      <w:r>
+        <w:rPr>
+          <w:lang w:val="ru-RU"/>
+        </w:rPr>
+        <w:t xml:space="preserve"> </w:t>
+      </w:r>
+      <w:proofErr w:type="spellStart"/>
+      <w:r>
+        <w:rPr>
+          <w:lang w:val="ru-RU"/>
+        </w:rPr>
+        <w:t>коэффиценты</w:t>
+      </w:r>
+      <w:proofErr w:type="spellEnd"/>
+      <w:r>
+        <w:rPr>
+          <w:lang w:val="ru-RU"/>
+        </w:rPr>
+        <w:t>.</w:t>
+      </w:r>
+    </w:p>
+    <w:p>
+      <w:pPr>
+        <w:rPr>
+          <w:lang w:val="ru-RU"/>
+        </w:rPr>
+      </w:pPr>
+      <w:r>
+        <w:rPr>
+          <w:noProof/>
+        </w:rPr>
+        <w:drawing>
+          <wp:inline distT="0" distB="0" distL="0" distR="0" wp14:anchorId="7F8DFE28" wp14:editId="7E1C1929">
+            <wp:extent cx="6152515" cy="4015105"/>
+            <wp:effectExtent l="0" t="0" r="635" b="4445"/>
+            <wp:docPr id="5" name="Picture 5"/>
+            <wp:cNvGraphicFramePr>
+              <a:graphicFrameLocks xmlns:a="http://schemas.openxmlformats.org/drawingml/2006/main" noChangeAspect="1"/>
+            </wp:cNvGraphicFramePr>
+            <a:graphic xmlns:a="http://schemas.openxmlformats.org/drawingml/2006/main">
+              <a:graphicData uri="http://schemas.openxmlformats.org/drawingml/2006/picture">
+                <pic:pic xmlns:pic="http://schemas.openxmlformats.org/drawingml/2006/picture">
+                  <pic:nvPicPr>
+                    <pic:cNvPr id="0" name="Picture 9"/>
+                    <pic:cNvPicPr>
+                      <a:picLocks noChangeAspect="1" noChangeArrowheads="1"/>
+                    </pic:cNvPicPr>
+                  </pic:nvPicPr>
+                  <pic:blipFill>
+                    <a:blip r:embed="rId10">
+                      <a:extLst>
+                        <a:ext uri="{28A0092B-C50C-407E-A947-70E740481C1C}">
+                          <a14:useLocalDpi xmlns:a14="http://schemas.microsoft.com/office/drawing/2010/main" val="0"/>
+                        </a:ext>
+                      </a:extLst>
+                    </a:blip>
+                    <a:srcRect/>
+                    <a:stretch>
+                      <a:fillRect/>
+                    </a:stretch>
+                  </pic:blipFill>
+                  <pic:spPr bwMode="auto">
+                    <a:xfrm>
+                      <a:off x="0" y="0"/>
+                      <a:ext cx="6152515" cy="4015105"/>
+                    </a:xfrm>
+                    <a:prstGeom prst="rect">
+                      <a:avLst/>
+                    </a:prstGeom>
+                    <a:noFill/>
+                    <a:ln>
+                      <a:noFill/>
+                    </a:ln>
+                  </pic:spPr>
+                </pic:pic>
+              </a:graphicData>
+            </a:graphic>
+          </wp:inline>
+        </w:drawing>
+      </w:r>
+    </w:p>
+    <w:p>
+      <w:pPr>
+        <w:rPr>
+          <w:lang w:val="ru-RU"/>
+        </w:rPr>
+      </w:pPr>
+    </w:p>
+    <w:p>
+      <w:pPr>
+        <w:spacing w:before="100" w:beforeAutospacing="1" w:after="100" w:afterAutospacing="1" w:line="240" w:lineRule="auto"/>
+        <w:outlineLvl w:val="2"/>
+        <w:rPr>
+          <w:rFonts w:ascii="Times New Roman" w:eastAsia="Times New Roman" w:hAnsi="Times New Roman" w:cs="Times New Roman"/>
+          <w:b/>
+          <w:bCs/>
+          <w:sz w:val="27"/>
+          <w:szCs w:val="27"/>
+          <w:lang w:val="ru-RU"/>
+        </w:rPr>
+      </w:pPr>
+      <w:r>
+        <w:rPr>
+          <w:rFonts w:ascii="Times New Roman" w:eastAsia="Times New Roman" w:hAnsi="Times New Roman" w:cs="Times New Roman"/>
+          <w:b/>
+          <w:bCs/>
+          <w:color w:val="0057B6"/>
+          <w:sz w:val="27"/>
+          <w:szCs w:val="27"/>
+          <w:lang w:val="ru-RU"/>
+        </w:rPr>
+        <w:t>Другие подходы</w:t>
+      </w:r>
+    </w:p>
+    <w:p>
+      <w:pPr>
+        <w:rPr>
+          <w:lang w:val="ru-RU"/>
+        </w:rPr>
+      </w:pPr>
+      <w:r>
+        <w:rPr>
+          <w:rFonts w:ascii="Times New Roman" w:eastAsia="Times New Roman" w:hAnsi="Times New Roman" w:cs="Times New Roman"/>
+          <w:sz w:val="24"/>
+          <w:szCs w:val="24"/>
+          <w:lang w:val="ru-RU"/>
+        </w:rPr>
+        <w:br/>
+      </w:r>
+      <w:r>
+        <w:rPr>
+          <w:rFonts w:ascii="Times New Roman" w:eastAsia="Times New Roman" w:hAnsi="Times New Roman" w:cs="Times New Roman"/>
+          <w:b/>
+          <w:bCs/>
+          <w:sz w:val="24"/>
+          <w:szCs w:val="24"/>
+          <w:lang w:val="ru-RU"/>
+        </w:rPr>
+        <w:t>Ассоциативные правила (</w:t>
+      </w:r>
+      <w:r>
+        <w:rPr>
+          <w:rFonts w:ascii="Times New Roman" w:eastAsia="Times New Roman" w:hAnsi="Times New Roman" w:cs="Times New Roman"/>
+          <w:b/>
+          <w:bCs/>
+          <w:sz w:val="24"/>
+          <w:szCs w:val="24"/>
+        </w:rPr>
+        <w:t>Association</w:t>
+      </w:r>
+      <w:r>
+        <w:rPr>
+          <w:rFonts w:ascii="Times New Roman" w:eastAsia="Times New Roman" w:hAnsi="Times New Roman" w:cs="Times New Roman"/>
+          <w:b/>
+          <w:bCs/>
+          <w:sz w:val="24"/>
+          <w:szCs w:val="24"/>
+          <w:lang w:val="ru-RU"/>
+        </w:rPr>
+        <w:t xml:space="preserve"> </w:t>
+      </w:r>
+      <w:r>
+        <w:rPr>
+          <w:rFonts w:ascii="Times New Roman" w:eastAsia="Times New Roman" w:hAnsi="Times New Roman" w:cs="Times New Roman"/>
+          <w:b/>
+          <w:bCs/>
+          <w:sz w:val="24"/>
+          <w:szCs w:val="24"/>
+        </w:rPr>
+        <w:t>Rules</w:t>
+      </w:r>
+      <w:r>
+        <w:rPr>
+          <w:rFonts w:ascii="Times New Roman" w:eastAsia="Times New Roman" w:hAnsi="Times New Roman" w:cs="Times New Roman"/>
+          <w:b/>
+          <w:bCs/>
+          <w:sz w:val="24"/>
+          <w:szCs w:val="24"/>
+          <w:lang w:val="ru-RU"/>
+        </w:rPr>
+        <w:t>)</w:t>
+      </w:r>
+      <w:r>
+        <w:rPr>
+          <w:rFonts w:ascii="Times New Roman" w:eastAsia="Times New Roman" w:hAnsi="Times New Roman" w:cs="Times New Roman"/>
+          <w:b/>
+          <w:bCs/>
+          <w:sz w:val="24"/>
+          <w:szCs w:val="24"/>
+          <w:lang w:val="ru-RU"/>
+        </w:rPr>
+        <w:t xml:space="preserve"> - </w:t>
+      </w:r>
+      <w:r>
+        <w:rPr>
+          <w:lang w:val="ru-RU"/>
+        </w:rPr>
+        <w:t>если мы видим, что молоко в корзину клиент уже положил, самое время напомнить о хлебе.</w:t>
+      </w:r>
+    </w:p>
+    <w:p>
+      <w:pPr>
+        <w:rPr>
+          <w:lang w:val="ru-RU"/>
+        </w:rPr>
+      </w:pPr>
+      <w:r>
+        <w:rPr>
+          <w:b/>
+          <w:bCs/>
+        </w:rPr>
+        <w:t>RBM</w:t>
+      </w:r>
+      <w:r>
+        <w:rPr>
+          <w:b/>
+          <w:bCs/>
+          <w:lang w:val="ru-RU"/>
+        </w:rPr>
+        <w:t xml:space="preserve"> (</w:t>
+      </w:r>
+      <w:r>
+        <w:rPr>
+          <w:b/>
+          <w:bCs/>
+        </w:rPr>
+        <w:t>restricted</w:t>
+      </w:r>
+      <w:r>
+        <w:rPr>
+          <w:b/>
+          <w:bCs/>
+          <w:lang w:val="ru-RU"/>
+        </w:rPr>
+        <w:t xml:space="preserve"> </w:t>
+      </w:r>
+      <w:proofErr w:type="spellStart"/>
+      <w:r>
+        <w:rPr>
+          <w:b/>
+          <w:bCs/>
+        </w:rPr>
+        <w:t>Bolzman</w:t>
+      </w:r>
+      <w:proofErr w:type="spellEnd"/>
+      <w:r>
+        <w:rPr>
+          <w:b/>
+          <w:bCs/>
+          <w:lang w:val="ru-RU"/>
+        </w:rPr>
+        <w:t xml:space="preserve"> </w:t>
+      </w:r>
+      <w:r>
+        <w:rPr>
+          <w:b/>
+          <w:bCs/>
+        </w:rPr>
+        <w:t>Machines</w:t>
+      </w:r>
+      <w:r>
+        <w:rPr>
+          <w:b/>
+          <w:bCs/>
+          <w:lang w:val="ru-RU"/>
+        </w:rPr>
+        <w:t>)</w:t>
+      </w:r>
+      <w:r>
+        <w:rPr>
+          <w:b/>
+          <w:bCs/>
+          <w:lang w:val="ru-RU"/>
+        </w:rPr>
+        <w:t xml:space="preserve"> - </w:t>
+      </w:r>
+      <w:r>
+        <w:rPr>
+          <w:lang w:val="ru-RU"/>
+        </w:rPr>
+        <w:t>ищется наиболее компактное описание пользовательских предпочтений</w:t>
+      </w:r>
+    </w:p>
+    <w:p>
+      <w:pPr>
+        <w:rPr>
+          <w:lang w:val="ru-RU"/>
+        </w:rPr>
+      </w:pPr>
+      <w:proofErr w:type="spellStart"/>
+      <w:r>
+        <w:rPr>
+          <w:b/>
+          <w:bCs/>
+          <w:lang w:val="ru-RU"/>
+        </w:rPr>
+        <w:t>Автоэнкодеры</w:t>
+      </w:r>
+      <w:proofErr w:type="spellEnd"/>
+      <w:r>
+        <w:rPr>
+          <w:b/>
+          <w:bCs/>
+          <w:lang w:val="ru-RU"/>
+        </w:rPr>
+        <w:t xml:space="preserve"> (</w:t>
+      </w:r>
+      <w:r>
+        <w:rPr>
+          <w:b/>
+          <w:bCs/>
+        </w:rPr>
+        <w:t>autoencoders</w:t>
+      </w:r>
+      <w:r>
+        <w:rPr>
+          <w:b/>
+          <w:bCs/>
+          <w:lang w:val="ru-RU"/>
+        </w:rPr>
+        <w:t>)</w:t>
+      </w:r>
+      <w:r>
+        <w:rPr>
+          <w:b/>
+          <w:bCs/>
+          <w:lang w:val="ru-RU"/>
+        </w:rPr>
+        <w:t xml:space="preserve"> - </w:t>
+      </w:r>
+      <w:r>
+        <w:rPr>
+          <w:lang w:val="ru-RU"/>
+        </w:rPr>
+        <w:t>получается некий усредненный, очищенный от шума шаблон</w:t>
+      </w:r>
+      <w:r>
+        <w:rPr>
+          <w:lang w:val="ru-RU"/>
+        </w:rPr>
+        <w:t xml:space="preserve"> (</w:t>
+      </w:r>
+      <w:r>
+        <w:rPr>
+          <w:lang w:val="ru-RU"/>
+        </w:rPr>
+        <w:t>данные о пользователе</w:t>
+      </w:r>
+      <w:r>
+        <w:rPr>
+          <w:lang w:val="ru-RU"/>
+        </w:rPr>
+        <w:t>)</w:t>
+      </w:r>
+      <w:r>
+        <w:rPr>
+          <w:lang w:val="ru-RU"/>
+        </w:rPr>
+        <w:t>, по которому можно оценить интерес к любому продукту</w:t>
+      </w:r>
+    </w:p>
+    <w:p>
+      <w:pPr>
+        <w:rPr>
+          <w:lang w:val="ru-RU"/>
+        </w:rPr>
+      </w:pPr>
+      <w:r>
+        <w:rPr>
+          <w:b/>
+          <w:bCs/>
+        </w:rPr>
+        <w:lastRenderedPageBreak/>
+        <w:t>DSSM</w:t>
+      </w:r>
+      <w:r>
+        <w:rPr>
+          <w:b/>
+          <w:bCs/>
+          <w:lang w:val="ru-RU"/>
+        </w:rPr>
+        <w:t xml:space="preserve"> (</w:t>
+      </w:r>
+      <w:r>
+        <w:rPr>
+          <w:b/>
+          <w:bCs/>
+        </w:rPr>
+        <w:t>deep</w:t>
+      </w:r>
+      <w:r>
+        <w:rPr>
+          <w:b/>
+          <w:bCs/>
+          <w:lang w:val="ru-RU"/>
+        </w:rPr>
+        <w:t xml:space="preserve"> </w:t>
+      </w:r>
+      <w:r>
+        <w:rPr>
+          <w:b/>
+          <w:bCs/>
+        </w:rPr>
+        <w:t>sematic</w:t>
+      </w:r>
+      <w:r>
+        <w:rPr>
+          <w:b/>
+          <w:bCs/>
+          <w:lang w:val="ru-RU"/>
+        </w:rPr>
+        <w:t xml:space="preserve"> </w:t>
+      </w:r>
+      <w:proofErr w:type="spellStart"/>
+      <w:r>
+        <w:rPr>
+          <w:b/>
+          <w:bCs/>
+        </w:rPr>
+        <w:t>similiarity</w:t>
+      </w:r>
+      <w:proofErr w:type="spellEnd"/>
+      <w:r>
+        <w:rPr>
+          <w:b/>
+          <w:bCs/>
+          <w:lang w:val="ru-RU"/>
+        </w:rPr>
+        <w:t xml:space="preserve"> </w:t>
+      </w:r>
+      <w:r>
+        <w:rPr>
+          <w:b/>
+          <w:bCs/>
+        </w:rPr>
+        <w:t>models</w:t>
+      </w:r>
+      <w:r>
+        <w:rPr>
+          <w:b/>
+          <w:bCs/>
+          <w:lang w:val="ru-RU"/>
+        </w:rPr>
+        <w:t>)</w:t>
+      </w:r>
+      <w:r>
+        <w:rPr>
+          <w:b/>
+          <w:bCs/>
+          <w:lang w:val="ru-RU"/>
+        </w:rPr>
+        <w:t xml:space="preserve"> - </w:t>
+      </w:r>
+      <w:r>
+        <w:rPr>
+          <w:lang w:val="ru-RU"/>
+        </w:rPr>
+        <w:t>в роли латентных переменных здесь внутренние тензорные описания входных данных (</w:t>
+      </w:r>
+      <w:r>
+        <w:t>embeddings</w:t>
+      </w:r>
+      <w:r>
+        <w:rPr>
+          <w:lang w:val="ru-RU"/>
+        </w:rPr>
+        <w:t>)</w:t>
+      </w:r>
+    </w:p>
+    <w:p>
+      <w:pPr>
+        <w:rPr>
+          <w:lang w:val="ru-RU"/>
+        </w:rPr>
+      </w:pPr>
+    </w:p>
+    <w:p>
+      <w:pPr>
+        <w:pStyle w:val="Heading3"/>
+        <w:rPr>
+          <w:color w:val="0057B6"/>
+        </w:rPr>
+      </w:pPr>
+      <w:proofErr w:type="spellStart"/>
+      <w:r>
+        <w:rPr>
+          <w:color w:val="0057B6"/>
+        </w:rPr>
+        <w:t>Гибридные</w:t>
+      </w:r>
+      <w:proofErr w:type="spellEnd"/>
+      <w:r>
+        <w:rPr>
+          <w:color w:val="0057B6"/>
+        </w:rPr>
+        <w:t xml:space="preserve"> </w:t>
+      </w:r>
+      <w:proofErr w:type="spellStart"/>
+      <w:r>
+        <w:rPr>
+          <w:color w:val="0057B6"/>
+        </w:rPr>
+        <w:t>решения</w:t>
+      </w:r>
+      <w:proofErr w:type="spellEnd"/>
+    </w:p>
+    <w:p>
+      <w:pPr>
+        <w:spacing w:after="240" w:line="240" w:lineRule="auto"/>
+        <w:rPr>
+          <w:rFonts w:ascii="Times New Roman" w:eastAsia="Times New Roman" w:hAnsi="Times New Roman" w:cs="Times New Roman"/>
+          <w:sz w:val="24"/>
+          <w:szCs w:val="24"/>
+        </w:rPr>
+      </w:pPr>
+      <w:proofErr w:type="spellStart"/>
+      <w:r>
+        <w:rPr>
+          <w:rFonts w:ascii="Times New Roman" w:eastAsia="Times New Roman" w:hAnsi="Times New Roman" w:cs="Times New Roman"/>
+          <w:sz w:val="24"/>
+          <w:szCs w:val="24"/>
+        </w:rPr>
+        <w:t>Несколько</w:t>
+      </w:r>
+      <w:proofErr w:type="spellEnd"/>
+      <w:r>
+        <w:rPr>
+          <w:rFonts w:ascii="Times New Roman" w:eastAsia="Times New Roman" w:hAnsi="Times New Roman" w:cs="Times New Roman"/>
+          <w:sz w:val="24"/>
+          <w:szCs w:val="24"/>
+        </w:rPr>
+        <w:t xml:space="preserve"> </w:t>
+      </w:r>
+      <w:proofErr w:type="spellStart"/>
+      <w:r>
+        <w:rPr>
+          <w:rFonts w:ascii="Times New Roman" w:eastAsia="Times New Roman" w:hAnsi="Times New Roman" w:cs="Times New Roman"/>
+          <w:sz w:val="24"/>
+          <w:szCs w:val="24"/>
+        </w:rPr>
+        <w:t>стратегий</w:t>
+      </w:r>
+      <w:proofErr w:type="spellEnd"/>
+      <w:r>
+        <w:rPr>
+          <w:rFonts w:ascii="Times New Roman" w:eastAsia="Times New Roman" w:hAnsi="Times New Roman" w:cs="Times New Roman"/>
+          <w:sz w:val="24"/>
+          <w:szCs w:val="24"/>
+        </w:rPr>
+        <w:t xml:space="preserve"> </w:t>
+      </w:r>
+      <w:proofErr w:type="spellStart"/>
+      <w:r>
+        <w:rPr>
+          <w:rFonts w:ascii="Times New Roman" w:eastAsia="Times New Roman" w:hAnsi="Times New Roman" w:cs="Times New Roman"/>
+          <w:sz w:val="24"/>
+          <w:szCs w:val="24"/>
+        </w:rPr>
+        <w:t>объединения</w:t>
+      </w:r>
+      <w:proofErr w:type="spellEnd"/>
+      <w:r>
+        <w:rPr>
+          <w:rFonts w:ascii="Times New Roman" w:eastAsia="Times New Roman" w:hAnsi="Times New Roman" w:cs="Times New Roman"/>
+          <w:sz w:val="24"/>
+          <w:szCs w:val="24"/>
+        </w:rPr>
+        <w:t>:</w:t>
+      </w:r>
+    </w:p>
+    <w:p>
+      <w:pPr>
+        <w:numPr>
+          <w:ilvl w:val="0"/>
+          <w:numId w:val="1"/>
+        </w:numPr>
+        <w:spacing w:before="100" w:beforeAutospacing="1" w:after="100" w:afterAutospacing="1" w:line="240" w:lineRule="auto"/>
+        <w:rPr>
+          <w:rFonts w:ascii="Times New Roman" w:eastAsia="Times New Roman" w:hAnsi="Times New Roman" w:cs="Times New Roman"/>
+          <w:sz w:val="24"/>
+          <w:szCs w:val="24"/>
+          <w:lang w:val="ru-RU"/>
+        </w:rPr>
+      </w:pPr>
+      <w:r>
+        <w:rPr>
+          <w:rFonts w:ascii="Times New Roman" w:eastAsia="Times New Roman" w:hAnsi="Times New Roman" w:cs="Times New Roman"/>
+          <w:sz w:val="24"/>
+          <w:szCs w:val="24"/>
+        </w:rPr>
+        <w:t>Weighting</w:t>
+      </w:r>
+      <w:r>
+        <w:rPr>
+          <w:rFonts w:ascii="Times New Roman" w:eastAsia="Times New Roman" w:hAnsi="Times New Roman" w:cs="Times New Roman"/>
+          <w:sz w:val="24"/>
+          <w:szCs w:val="24"/>
+          <w:lang w:val="ru-RU"/>
+        </w:rPr>
+        <w:t xml:space="preserve"> — считать средневзвешенный прогноз по нескольким оценкам,</w:t>
+      </w:r>
+    </w:p>
+    <w:p>
+      <w:pPr>
+        <w:numPr>
+          <w:ilvl w:val="0"/>
+          <w:numId w:val="2"/>
+        </w:numPr>
+        <w:spacing w:before="100" w:beforeAutospacing="1" w:after="100" w:afterAutospacing="1" w:line="240" w:lineRule="auto"/>
+        <w:rPr>
+          <w:rFonts w:ascii="Times New Roman" w:eastAsia="Times New Roman" w:hAnsi="Times New Roman" w:cs="Times New Roman"/>
+          <w:sz w:val="24"/>
+          <w:szCs w:val="24"/>
+          <w:lang w:val="ru-RU"/>
+        </w:rPr>
+      </w:pPr>
+      <w:r>
+        <w:rPr>
+          <w:rFonts w:ascii="Times New Roman" w:eastAsia="Times New Roman" w:hAnsi="Times New Roman" w:cs="Times New Roman"/>
+          <w:sz w:val="24"/>
+          <w:szCs w:val="24"/>
+        </w:rPr>
+        <w:t>Stacking</w:t>
+      </w:r>
+      <w:r>
+        <w:rPr>
+          <w:rFonts w:ascii="Times New Roman" w:eastAsia="Times New Roman" w:hAnsi="Times New Roman" w:cs="Times New Roman"/>
+          <w:sz w:val="24"/>
+          <w:szCs w:val="24"/>
+          <w:lang w:val="ru-RU"/>
+        </w:rPr>
+        <w:t xml:space="preserve"> — предсказания отдельных моделей являются входами другого (мета)классификатора, который обучается правильно взвешивать промежуточные оценки,</w:t>
+      </w:r>
+    </w:p>
+    <w:p>
+      <w:pPr>
+        <w:numPr>
+          <w:ilvl w:val="0"/>
+          <w:numId w:val="2"/>
+        </w:numPr>
+        <w:spacing w:before="100" w:beforeAutospacing="1" w:after="100" w:afterAutospacing="1" w:line="240" w:lineRule="auto"/>
+        <w:rPr>
+          <w:rFonts w:ascii="Times New Roman" w:eastAsia="Times New Roman" w:hAnsi="Times New Roman" w:cs="Times New Roman"/>
+          <w:sz w:val="24"/>
+          <w:szCs w:val="24"/>
+          <w:lang w:val="ru-RU"/>
+        </w:rPr>
+      </w:pPr>
+      <w:r>
+        <w:rPr>
+          <w:rFonts w:ascii="Times New Roman" w:eastAsia="Times New Roman" w:hAnsi="Times New Roman" w:cs="Times New Roman"/>
+          <w:sz w:val="24"/>
+          <w:szCs w:val="24"/>
+        </w:rPr>
+        <w:t>Switching</w:t>
+      </w:r>
+      <w:r>
+        <w:rPr>
+          <w:rFonts w:ascii="Times New Roman" w:eastAsia="Times New Roman" w:hAnsi="Times New Roman" w:cs="Times New Roman"/>
+          <w:sz w:val="24"/>
+          <w:szCs w:val="24"/>
+          <w:lang w:val="ru-RU"/>
+        </w:rPr>
+        <w:t xml:space="preserve"> — для разных продуктов/пользователей применять различные алгоритмы,</w:t>
+      </w:r>
+    </w:p>
+    <w:p>
+      <w:pPr>
+        <w:numPr>
+          <w:ilvl w:val="0"/>
+          <w:numId w:val="2"/>
+        </w:numPr>
+        <w:spacing w:before="100" w:beforeAutospacing="1" w:after="100" w:afterAutospacing="1" w:line="240" w:lineRule="auto"/>
+        <w:rPr>
+          <w:rFonts w:ascii="Times New Roman" w:eastAsia="Times New Roman" w:hAnsi="Times New Roman" w:cs="Times New Roman"/>
+          <w:sz w:val="24"/>
+          <w:szCs w:val="24"/>
+          <w:lang w:val="ru-RU"/>
+        </w:rPr>
+      </w:pPr>
+      <w:r>
+        <w:rPr>
+          <w:rFonts w:ascii="Times New Roman" w:eastAsia="Times New Roman" w:hAnsi="Times New Roman" w:cs="Times New Roman"/>
+          <w:sz w:val="24"/>
+          <w:szCs w:val="24"/>
+        </w:rPr>
+        <w:t>Mixing</w:t>
+      </w:r>
+      <w:r>
+        <w:rPr>
+          <w:rFonts w:ascii="Times New Roman" w:eastAsia="Times New Roman" w:hAnsi="Times New Roman" w:cs="Times New Roman"/>
+          <w:sz w:val="24"/>
+          <w:szCs w:val="24"/>
+          <w:lang w:val="ru-RU"/>
+        </w:rPr>
+        <w:t xml:space="preserve"> — вычисляются рекомендации по разным алгоритмам, а потом просто объединяются в один список.</w:t>
+      </w:r>
+    </w:p>
+    <w:p>
+      <w:pPr>
+        <w:pStyle w:val="Heading3"/>
+        <w:rPr>
+          <w:lang w:val="ru-RU"/>
+        </w:rPr>
+      </w:pPr>
+    </w:p>
+    <w:p>
+      <w:pPr>
+        <w:pStyle w:val="Heading3"/>
+        <w:rPr>
+          <w:lang w:val="ru-RU"/>
+        </w:rPr>
+      </w:pPr>
+      <w:r>
+        <w:rPr>
+          <w:color w:val="0057B6"/>
+          <w:lang w:val="ru-RU"/>
+        </w:rPr>
+        <w:t>Резюме</w:t>
+      </w:r>
+    </w:p>
+    <w:p>
+      <w:pPr>
+        <w:rPr>
+          <w:rFonts w:ascii="Times New Roman" w:eastAsia="Times New Roman" w:hAnsi="Times New Roman" w:cs="Times New Roman"/>
+          <w:b/>
+          <w:bCs/>
+          <w:sz w:val="24"/>
+          <w:szCs w:val="24"/>
+          <w:lang w:val="ru-RU"/>
+        </w:rPr>
+      </w:pPr>
+      <w:r>
+        <w:rPr>
+          <w:lang w:val="ru-RU"/>
+        </w:rPr>
+        <w:br/>
+        <w:t>Постановка задачи генерации рекомендаций очень проста — мы составляем матрицу предпочтений с известными нам оценками пользователей, если получается, дополняем эти оценки информацией по клиенту и товару, и пытаемся заполнить неизвестные значения.</w:t>
+      </w:r>
+    </w:p>
+    <w:p>
+      <w:pPr>
+        <w:rPr>
+          <w:lang w:val="ru-RU"/>
+        </w:rPr>
+      </w:pPr>
+    </w:p>
+    <w:p>
+      <w:pPr>
+        <w:rPr>
+          <w:lang w:val="ru-RU"/>
+        </w:rPr>
+      </w:pPr>
+      <w:r>
+        <w:rPr>
+          <w:lang w:val="ru-RU"/>
+        </w:rPr>
+        <w:br w:type="page"/>
+      </w:r>
+    </w:p>
+    <w:p>
+      <w:pPr>
+        <w:rPr>
+          <w:lang w:val="ru-RU"/>
+        </w:rPr>
+      </w:pPr>
+      <w:hyperlink r:id="rId11" w:tgtFrame="_blank" w:history="1">
+        <w:r>
+          <w:rPr>
+            <w:rStyle w:val="Hyperlink"/>
+          </w:rPr>
+          <w:t>DLRM</w:t>
+        </w:r>
+      </w:hyperlink>
+      <w:r>
+        <w:rPr>
+          <w:lang w:val="ru-RU"/>
+        </w:rPr>
+        <w:t xml:space="preserve"> (</w:t>
+      </w:r>
+      <w:r>
+        <w:t>Deep</w:t>
+      </w:r>
+      <w:r>
+        <w:rPr>
+          <w:lang w:val="ru-RU"/>
+        </w:rPr>
+        <w:t>-</w:t>
+      </w:r>
+      <w:r>
+        <w:t>Learning</w:t>
+      </w:r>
+      <w:r>
+        <w:rPr>
+          <w:lang w:val="ru-RU"/>
+        </w:rPr>
+        <w:t xml:space="preserve"> </w:t>
+      </w:r>
+      <w:r>
+        <w:t>Recommendation</w:t>
+      </w:r>
+      <w:r>
+        <w:rPr>
+          <w:lang w:val="ru-RU"/>
+        </w:rPr>
+        <w:t xml:space="preserve"> </w:t>
+      </w:r>
+      <w:r>
+        <w:t>Model</w:t>
+      </w:r>
+      <w:r>
+        <w:rPr>
+          <w:lang w:val="ru-RU"/>
+        </w:rPr>
+        <w:t xml:space="preserve"> – рекомендательную модель глубокого обучения</w:t>
+      </w:r>
+    </w:p>
+    <w:p>
+      <w:pPr>
+        <w:rPr>
+          <w:lang w:val="ru-RU"/>
+        </w:rPr>
+      </w:pPr>
+    </w:p>
+    <w:p>
+      <w:pPr>
+        <w:rPr>
+          <w:b/>
+          <w:bCs/>
+        </w:rPr>
+      </w:pPr>
+      <w:proofErr w:type="spellStart"/>
+      <w:r>
+        <w:rPr>
+          <w:b/>
+          <w:bCs/>
+        </w:rPr>
+        <w:t>гибридные</w:t>
+      </w:r>
+      <w:proofErr w:type="spellEnd"/>
+      <w:r>
+        <w:rPr>
+          <w:b/>
+          <w:bCs/>
+        </w:rPr>
+        <w:t xml:space="preserve"> </w:t>
+      </w:r>
+      <w:proofErr w:type="spellStart"/>
+      <w:r>
+        <w:rPr>
+          <w:b/>
+          <w:bCs/>
+        </w:rPr>
+        <w:t>модели</w:t>
+      </w:r>
+      <w:proofErr w:type="spellEnd"/>
+      <w:r>
+        <w:rPr>
+          <w:b/>
+          <w:bCs/>
+        </w:rPr>
+        <w:t xml:space="preserve"> </w:t>
+      </w:r>
+      <w:proofErr w:type="spellStart"/>
+      <w:r>
+        <w:rPr>
+          <w:b/>
+          <w:bCs/>
+        </w:rPr>
+        <w:t>рекомендации</w:t>
+      </w:r>
+      <w:proofErr w:type="spellEnd"/>
+    </w:p>
+    <w:p>
+      <w:pPr>
+        <w:pStyle w:val="Heading2"/>
+        <w:rPr>
+          <w:lang w:val="ru-RU"/>
+        </w:rPr>
+      </w:pPr>
+      <w:r>
+        <w:rPr>
+          <w:lang w:val="ru-RU"/>
+        </w:rPr>
+        <w:t>1. Машина Факторизации (</w:t>
+      </w:r>
+      <w:r>
+        <w:t>Factorization</w:t>
+      </w:r>
+      <w:r>
+        <w:rPr>
+          <w:lang w:val="ru-RU"/>
+        </w:rPr>
+        <w:t xml:space="preserve"> </w:t>
+      </w:r>
+      <w:r>
+        <w:t>Machine</w:t>
+      </w:r>
+      <w:r>
+        <w:rPr>
+          <w:lang w:val="ru-RU"/>
+        </w:rPr>
+        <w:t>)</w:t>
+      </w:r>
+    </w:p>
+    <w:p>
+      <w:pPr>
+        <w:pStyle w:val="Heading2"/>
+        <w:rPr>
+          <w:lang w:val="ru-RU"/>
+        </w:rPr>
+      </w:pPr>
+      <w:r>
+        <w:rPr>
+          <w:lang w:val="ru-RU"/>
+        </w:rPr>
+        <w:t xml:space="preserve">2. Широкие и глубокие: нейронная </w:t>
+      </w:r>
+      <w:proofErr w:type="spellStart"/>
+      <w:r>
+        <w:rPr>
+          <w:lang w:val="ru-RU"/>
+        </w:rPr>
+        <w:t>коллаборативная</w:t>
+      </w:r>
+      <w:proofErr w:type="spellEnd"/>
+      <w:r>
+        <w:rPr>
+          <w:lang w:val="ru-RU"/>
+        </w:rPr>
+        <w:t xml:space="preserve"> фильтрация (</w:t>
+      </w:r>
+      <w:r>
+        <w:t>NCF</w:t>
+      </w:r>
+      <w:r>
+        <w:rPr>
+          <w:lang w:val="ru-RU"/>
+        </w:rPr>
+        <w:t>) и Глубокие Машины Факторизации (</w:t>
+      </w:r>
+      <w:proofErr w:type="spellStart"/>
+      <w:r>
+        <w:t>DeepFM</w:t>
+      </w:r>
+      <w:proofErr w:type="spellEnd"/>
+      <w:r>
+        <w:rPr>
+          <w:lang w:val="ru-RU"/>
+        </w:rPr>
+        <w:t>)</w:t>
+      </w:r>
+    </w:p>
+    <w:p>
+      <w:pPr>
+        <w:pStyle w:val="Heading2"/>
+        <w:rPr>
+          <w:lang w:val="ru-RU"/>
+        </w:rPr>
+      </w:pPr>
+      <w:r>
+        <w:rPr>
+          <w:lang w:val="ru-RU"/>
+        </w:rPr>
+        <w:t xml:space="preserve">3. </w:t>
+      </w:r>
+      <w:r>
+        <w:t>DLRM</w:t>
+      </w:r>
+      <w:r>
+        <w:rPr>
+          <w:lang w:val="ru-RU"/>
+        </w:rPr>
+        <w:t xml:space="preserve"> – рекомендационная модель глубокого обучения</w:t>
+      </w:r>
+      <w:r>
+        <w:rPr>
+          <w:lang w:val="ru-RU"/>
+        </w:rPr>
+        <w:t xml:space="preserve"> – пример </w:t>
+      </w:r>
+      <w:hyperlink r:id="rId12" w:history="1">
+        <w:r>
+          <w:rPr>
+            <w:rStyle w:val="Hyperlink"/>
+            <w:lang w:val="ru-RU"/>
+          </w:rPr>
+          <w:t>https://github.com/mabeckers/dlrm/blob/new_dataset/Train_DLRM_Digix.ipynb</w:t>
+        </w:r>
+      </w:hyperlink>
+      <w:r>
+        <w:rPr>
+          <w:lang w:val="ru-RU"/>
+        </w:rPr>
+        <w:t xml:space="preserve"> </w:t>
+      </w:r>
+    </w:p>
+    <w:p>
+      <w:pPr>
+        <w:rPr>
+          <w:lang w:val="ru-RU"/>
+        </w:rPr>
+      </w:pPr>
     </w:p>
     <w:sectPr>
       <w:pgSz w:w="12240" w:h="15840"/>
@@ -1125,6 +2796,315 @@
     </w:sectPr>
   </w:body>
 </w:document>
+</file>
+
+<file path=word/numbering.xml><?xml version="1.0" encoding="utf-8"?>
+<w:numbering xmlns:wpc="http://schemas.microsoft.com/office/word/2010/wordprocessingCanvas" xmlns:cx="http://schemas.microsoft.com/office/drawing/2014/chartex" xmlns:cx1="http://schemas.microsoft.com/office/drawing/2015/9/8/chartex" xmlns:cx2="http://schemas.microsoft.com/office/drawing/2015/10/21/chartex" xmlns:cx3="http://schemas.microsoft.com/office/drawing/2016/5/9/chartex" xmlns:cx4="http://schemas.microsoft.com/office/drawing/2016/5/10/chartex" xmlns:cx5="http://schemas.microsoft.com/office/drawing/2016/5/11/chartex" xmlns:cx6="http://schemas.microsoft.com/office/drawing/2016/5/12/chartex" xmlns:cx7="http://schemas.microsoft.com/office/drawing/2016/5/13/chartex" xmlns:cx8="http://schemas.microsoft.com/office/drawing/2016/5/14/chartex" xmlns:mc="http://schemas.openxmlformats.org/markup-compatibility/2006" xmlns:aink="http://schemas.microsoft.com/office/drawing/2016/ink" xmlns:am3d="http://schemas.microsoft.com/office/drawing/2017/model3d" xmlns:o="urn:schemas-microsoft-com:office:office" xmlns:r="http://schemas.openxmlformats.org/officeDocument/2006/relationships" xmlns:m="http://schemas.openxmlformats.org/officeDocument/2006/math" xmlns:v="urn:schemas-microsoft-com:vml" xmlns:wp14="http://schemas.microsoft.com/office/word/2010/wordprocessingDrawing" xmlns:wp="http://schemas.openxmlformats.org/drawingml/2006/wordprocessingDrawing" xmlns:w10="urn:schemas-microsoft-com:office:word" xmlns:w="http://schemas.openxmlformats.org/wordprocessingml/2006/main" xmlns:w14="http://schemas.microsoft.com/office/word/2010/wordml" xmlns:w15="http://schemas.microsoft.com/office/word/2012/wordml" xmlns:w16cex="http://schemas.microsoft.com/office/word/2018/wordml/cex" xmlns:w16cid="http://schemas.microsoft.com/office/word/2016/wordml/cid" xmlns:w16="http://schemas.microsoft.com/office/word/2018/wordml" xmlns:w16sdtdh="http://schemas.microsoft.com/office/word/2020/wordml/sdtdatahash" xmlns:w16se="http://schemas.microsoft.com/office/word/2015/wordml/symex" xmlns:wpg="http://schemas.microsoft.com/office/word/2010/wordprocessingGroup" xmlns:wpi="http://schemas.microsoft.com/office/word/2010/wordprocessingInk" xmlns:wne="http://schemas.microsoft.com/office/word/2006/wordml" xmlns:wps="http://schemas.microsoft.com/office/word/2010/wordprocessingShape" mc:Ignorable="w14 w15 w16se w16cid w16 w16cex w16sdtdh wp14">
+  <w:abstractNum w:abstractNumId="0" w15:restartNumberingAfterBreak="0">
+    <w:nsid w:val="22D61ECB"/>
+    <w:multiLevelType w:val="multilevel"/>
+    <w:tmpl w:val="2EFE4D0A"/>
+    <w:lvl w:ilvl="0">
+      <w:start w:val="1"/>
+      <w:numFmt w:val="bullet"/>
+      <w:lvlText w:val=""/>
+      <w:lvlJc w:val="left"/>
+      <w:pPr>
+        <w:tabs>
+          <w:tab w:val="num" w:pos="720"/>
+        </w:tabs>
+        <w:ind w:left="720" w:hanging="360"/>
+      </w:pPr>
+      <w:rPr>
+        <w:rFonts w:ascii="Symbol" w:hAnsi="Symbol" w:hint="default"/>
+        <w:sz w:val="20"/>
+      </w:rPr>
+    </w:lvl>
+    <w:lvl w:ilvl="1" w:tentative="1">
+      <w:start w:val="1"/>
+      <w:numFmt w:val="bullet"/>
+      <w:lvlText w:val="o"/>
+      <w:lvlJc w:val="left"/>
+      <w:pPr>
+        <w:tabs>
+          <w:tab w:val="num" w:pos="1440"/>
+        </w:tabs>
+        <w:ind w:left="1440" w:hanging="360"/>
+      </w:pPr>
+      <w:rPr>
+        <w:rFonts w:ascii="Courier New" w:hAnsi="Courier New" w:hint="default"/>
+        <w:sz w:val="20"/>
+      </w:rPr>
+    </w:lvl>
+    <w:lvl w:ilvl="2" w:tentative="1">
+      <w:start w:val="1"/>
+      <w:numFmt w:val="bullet"/>
+      <w:lvlText w:val=""/>
+      <w:lvlJc w:val="left"/>
+      <w:pPr>
+        <w:tabs>
+          <w:tab w:val="num" w:pos="2160"/>
+        </w:tabs>
+        <w:ind w:left="2160" w:hanging="360"/>
+      </w:pPr>
+      <w:rPr>
+        <w:rFonts w:ascii="Wingdings" w:hAnsi="Wingdings" w:hint="default"/>
+        <w:sz w:val="20"/>
+      </w:rPr>
+    </w:lvl>
+    <w:lvl w:ilvl="3" w:tentative="1">
+      <w:start w:val="1"/>
+      <w:numFmt w:val="bullet"/>
+      <w:lvlText w:val=""/>
+      <w:lvlJc w:val="left"/>
+      <w:pPr>
+        <w:tabs>
+          <w:tab w:val="num" w:pos="2880"/>
+        </w:tabs>
+        <w:ind w:left="2880" w:hanging="360"/>
+      </w:pPr>
+      <w:rPr>
+        <w:rFonts w:ascii="Wingdings" w:hAnsi="Wingdings" w:hint="default"/>
+        <w:sz w:val="20"/>
+      </w:rPr>
+    </w:lvl>
+    <w:lvl w:ilvl="4" w:tentative="1">
+      <w:start w:val="1"/>
+      <w:numFmt w:val="bullet"/>
+      <w:lvlText w:val=""/>
+      <w:lvlJc w:val="left"/>
+      <w:pPr>
+        <w:tabs>
+          <w:tab w:val="num" w:pos="3600"/>
+        </w:tabs>
+        <w:ind w:left="3600" w:hanging="360"/>
+      </w:pPr>
+      <w:rPr>
+        <w:rFonts w:ascii="Wingdings" w:hAnsi="Wingdings" w:hint="default"/>
+        <w:sz w:val="20"/>
+      </w:rPr>
+    </w:lvl>
+    <w:lvl w:ilvl="5" w:tentative="1">
+      <w:start w:val="1"/>
+      <w:numFmt w:val="bullet"/>
+      <w:lvlText w:val=""/>
+      <w:lvlJc w:val="left"/>
+      <w:pPr>
+        <w:tabs>
+          <w:tab w:val="num" w:pos="4320"/>
+        </w:tabs>
+        <w:ind w:left="4320" w:hanging="360"/>
+      </w:pPr>
+      <w:rPr>
+        <w:rFonts w:ascii="Wingdings" w:hAnsi="Wingdings" w:hint="default"/>
+        <w:sz w:val="20"/>
+      </w:rPr>
+    </w:lvl>
+    <w:lvl w:ilvl="6" w:tentative="1">
+      <w:start w:val="1"/>
+      <w:numFmt w:val="bullet"/>
+      <w:lvlText w:val=""/>
+      <w:lvlJc w:val="left"/>
+      <w:pPr>
+        <w:tabs>
+          <w:tab w:val="num" w:pos="5040"/>
+        </w:tabs>
+        <w:ind w:left="5040" w:hanging="360"/>
+      </w:pPr>
+      <w:rPr>
+        <w:rFonts w:ascii="Wingdings" w:hAnsi="Wingdings" w:hint="default"/>
+        <w:sz w:val="20"/>
+      </w:rPr>
+    </w:lvl>
+    <w:lvl w:ilvl="7" w:tentative="1">
+      <w:start w:val="1"/>
+      <w:numFmt w:val="bullet"/>
+      <w:lvlText w:val=""/>
+      <w:lvlJc w:val="left"/>
+      <w:pPr>
+        <w:tabs>
+          <w:tab w:val="num" w:pos="5760"/>
+        </w:tabs>
+        <w:ind w:left="5760" w:hanging="360"/>
+      </w:pPr>
+      <w:rPr>
+        <w:rFonts w:ascii="Wingdings" w:hAnsi="Wingdings" w:hint="default"/>
+        <w:sz w:val="20"/>
+      </w:rPr>
+    </w:lvl>
+    <w:lvl w:ilvl="8" w:tentative="1">
+      <w:start w:val="1"/>
+      <w:numFmt w:val="bullet"/>
+      <w:lvlText w:val=""/>
+      <w:lvlJc w:val="left"/>
+      <w:pPr>
+        <w:tabs>
+          <w:tab w:val="num" w:pos="6480"/>
+        </w:tabs>
+        <w:ind w:left="6480" w:hanging="360"/>
+      </w:pPr>
+      <w:rPr>
+        <w:rFonts w:ascii="Wingdings" w:hAnsi="Wingdings" w:hint="default"/>
+        <w:sz w:val="20"/>
+      </w:rPr>
+    </w:lvl>
+  </w:abstractNum>
+  <w:abstractNum w:abstractNumId="1" w15:restartNumberingAfterBreak="0">
+    <w:nsid w:val="7B8D2CCC"/>
+    <w:multiLevelType w:val="multilevel"/>
+    <w:tmpl w:val="7A3A98A6"/>
+    <w:lvl w:ilvl="0">
+      <w:start w:val="1"/>
+      <w:numFmt w:val="bullet"/>
+      <w:lvlText w:val=""/>
+      <w:lvlJc w:val="left"/>
+      <w:pPr>
+        <w:tabs>
+          <w:tab w:val="num" w:pos="720"/>
+        </w:tabs>
+        <w:ind w:left="720" w:hanging="360"/>
+      </w:pPr>
+      <w:rPr>
+        <w:rFonts w:ascii="Symbol" w:hAnsi="Symbol" w:hint="default"/>
+        <w:sz w:val="20"/>
+      </w:rPr>
+    </w:lvl>
+    <w:lvl w:ilvl="1" w:tentative="1">
+      <w:start w:val="1"/>
+      <w:numFmt w:val="bullet"/>
+      <w:lvlText w:val="o"/>
+      <w:lvlJc w:val="left"/>
+      <w:pPr>
+        <w:tabs>
+          <w:tab w:val="num" w:pos="1440"/>
+        </w:tabs>
+        <w:ind w:left="1440" w:hanging="360"/>
+      </w:pPr>
+      <w:rPr>
+        <w:rFonts w:ascii="Courier New" w:hAnsi="Courier New" w:hint="default"/>
+        <w:sz w:val="20"/>
+      </w:rPr>
+    </w:lvl>
+    <w:lvl w:ilvl="2" w:tentative="1">
+      <w:start w:val="1"/>
+      <w:numFmt w:val="bullet"/>
+      <w:lvlText w:val=""/>
+      <w:lvlJc w:val="left"/>
+      <w:pPr>
+        <w:tabs>
+          <w:tab w:val="num" w:pos="2160"/>
+        </w:tabs>
+        <w:ind w:left="2160" w:hanging="360"/>
+      </w:pPr>
+      <w:rPr>
+        <w:rFonts w:ascii="Wingdings" w:hAnsi="Wingdings" w:hint="default"/>
+        <w:sz w:val="20"/>
+      </w:rPr>
+    </w:lvl>
+    <w:lvl w:ilvl="3" w:tentative="1">
+      <w:start w:val="1"/>
+      <w:numFmt w:val="bullet"/>
+      <w:lvlText w:val=""/>
+      <w:lvlJc w:val="left"/>
+      <w:pPr>
+        <w:tabs>
+          <w:tab w:val="num" w:pos="2880"/>
+        </w:tabs>
+        <w:ind w:left="2880" w:hanging="360"/>
+      </w:pPr>
+      <w:rPr>
+        <w:rFonts w:ascii="Wingdings" w:hAnsi="Wingdings" w:hint="default"/>
+        <w:sz w:val="20"/>
+      </w:rPr>
+    </w:lvl>
+    <w:lvl w:ilvl="4" w:tentative="1">
+      <w:start w:val="1"/>
+      <w:numFmt w:val="bullet"/>
+      <w:lvlText w:val=""/>
+      <w:lvlJc w:val="left"/>
+      <w:pPr>
+        <w:tabs>
+          <w:tab w:val="num" w:pos="3600"/>
+        </w:tabs>
+        <w:ind w:left="3600" w:hanging="360"/>
+      </w:pPr>
+      <w:rPr>
+        <w:rFonts w:ascii="Wingdings" w:hAnsi="Wingdings" w:hint="default"/>
+        <w:sz w:val="20"/>
+      </w:rPr>
+    </w:lvl>
+    <w:lvl w:ilvl="5" w:tentative="1">
+      <w:start w:val="1"/>
+      <w:numFmt w:val="bullet"/>
+      <w:lvlText w:val=""/>
+      <w:lvlJc w:val="left"/>
+      <w:pPr>
+        <w:tabs>
+          <w:tab w:val="num" w:pos="4320"/>
+        </w:tabs>
+        <w:ind w:left="4320" w:hanging="360"/>
+      </w:pPr>
+      <w:rPr>
+        <w:rFonts w:ascii="Wingdings" w:hAnsi="Wingdings" w:hint="default"/>
+        <w:sz w:val="20"/>
+      </w:rPr>
+    </w:lvl>
+    <w:lvl w:ilvl="6" w:tentative="1">
+      <w:start w:val="1"/>
+      <w:numFmt w:val="bullet"/>
+      <w:lvlText w:val=""/>
+      <w:lvlJc w:val="left"/>
+      <w:pPr>
+        <w:tabs>
+          <w:tab w:val="num" w:pos="5040"/>
+        </w:tabs>
+        <w:ind w:left="5040" w:hanging="360"/>
+      </w:pPr>
+      <w:rPr>
+        <w:rFonts w:ascii="Wingdings" w:hAnsi="Wingdings" w:hint="default"/>
+        <w:sz w:val="20"/>
+      </w:rPr>
+    </w:lvl>
+    <w:lvl w:ilvl="7" w:tentative="1">
+      <w:start w:val="1"/>
+      <w:numFmt w:val="bullet"/>
+      <w:lvlText w:val=""/>
+      <w:lvlJc w:val="left"/>
+      <w:pPr>
+        <w:tabs>
+          <w:tab w:val="num" w:pos="5760"/>
+        </w:tabs>
+        <w:ind w:left="5760" w:hanging="360"/>
+      </w:pPr>
+      <w:rPr>
+        <w:rFonts w:ascii="Wingdings" w:hAnsi="Wingdings" w:hint="default"/>
+        <w:sz w:val="20"/>
+      </w:rPr>
+    </w:lvl>
+    <w:lvl w:ilvl="8" w:tentative="1">
+      <w:start w:val="1"/>
+      <w:numFmt w:val="bullet"/>
+      <w:lvlText w:val=""/>
+      <w:lvlJc w:val="left"/>
+      <w:pPr>
+        <w:tabs>
+          <w:tab w:val="num" w:pos="6480"/>
+        </w:tabs>
+        <w:ind w:left="6480" w:hanging="360"/>
+      </w:pPr>
+      <w:rPr>
+        <w:rFonts w:ascii="Wingdings" w:hAnsi="Wingdings" w:hint="default"/>
+        <w:sz w:val="20"/>
+      </w:rPr>
+    </w:lvl>
+  </w:abstractNum>
+  <w:num w:numId="1">
+    <w:abstractNumId w:val="0"/>
+  </w:num>
+  <w:num w:numId="2">
+    <w:abstractNumId w:val="1"/>
+  </w:num>
+</w:numbering>
 </file>
 
 <file path=word/styles.xml><?xml version="1.0" encoding="utf-8"?>
@@ -1526,6 +3506,29 @@
     <w:name w:val="Normal"/>
     <w:qFormat/>
   </w:style>
+  <w:style w:type="paragraph" w:styleId="Heading2">
+    <w:name w:val="heading 2"/>
+    <w:basedOn w:val="Normal"/>
+    <w:next w:val="Normal"/>
+    <w:link w:val="Heading2Char"/>
+    <w:uiPriority w:val="9"/>
+    <w:semiHidden/>
+    <w:unhideWhenUsed/>
+    <w:qFormat/>
+    <w:rsid w:val="00E730E1"/>
+    <w:pPr>
+      <w:keepNext/>
+      <w:keepLines/>
+      <w:spacing w:before="40" w:after="0"/>
+      <w:outlineLvl w:val="1"/>
+    </w:pPr>
+    <w:rPr>
+      <w:rFonts w:asciiTheme="majorHAnsi" w:eastAsiaTheme="majorEastAsia" w:hAnsiTheme="majorHAnsi" w:cstheme="majorBidi"/>
+      <w:color w:val="2F5496" w:themeColor="accent1" w:themeShade="BF"/>
+      <w:sz w:val="26"/>
+      <w:szCs w:val="26"/>
+    </w:rPr>
+  </w:style>
   <w:style w:type="paragraph" w:styleId="Heading3">
     <w:name w:val="heading 3"/>
     <w:basedOn w:val="Normal"/>
@@ -1644,6 +3647,20 @@
       <w:i/>
       <w:iCs/>
       <w:color w:val="2F5496" w:themeColor="accent1" w:themeShade="BF"/>
+    </w:rPr>
+  </w:style>
+  <w:style w:type="character" w:customStyle="1" w:styleId="Heading2Char">
+    <w:name w:val="Heading 2 Char"/>
+    <w:basedOn w:val="DefaultParagraphFont"/>
+    <w:link w:val="Heading2"/>
+    <w:uiPriority w:val="9"/>
+    <w:semiHidden/>
+    <w:rsid w:val="00E730E1"/>
+    <w:rPr>
+      <w:rFonts w:asciiTheme="majorHAnsi" w:eastAsiaTheme="majorEastAsia" w:hAnsiTheme="majorHAnsi" w:cstheme="majorBidi"/>
+      <w:color w:val="2F5496" w:themeColor="accent1" w:themeShade="BF"/>
+      <w:sz w:val="26"/>
+      <w:szCs w:val="26"/>
     </w:rPr>
   </w:style>
 </w:styles>

</xml_diff>

<commit_message>
Python basics. Teacher's work 1.3
</commit_message>
<xml_diff>
--- a/algorithms in recommendation systems.docx
+++ b/algorithms in recommendation systems.docx
@@ -1747,7 +1747,14 @@
         <w:rPr>
           <w:lang w:val="ru-RU"/>
         </w:rPr>
-        <w:t xml:space="preserve">) — популярный </w:t>
+        <w:t xml:space="preserve">) — </w:t>
+      </w:r>
+      <w:proofErr w:type="gramStart"/>
+      <w:r>
+        <w:rPr>
+          <w:lang w:val="ru-RU"/>
+        </w:rPr>
+        <w:t xml:space="preserve">популярный </w:t>
       </w:r>
       <w:r>
         <w:t> </w:t>
@@ -1756,7 +1763,14 @@
         <w:rPr>
           <w:lang w:val="ru-RU"/>
         </w:rPr>
-        <w:t>итеративный алгоритм разложения матрицы предпочтений на произведение 2 матриц: факторов пользователей (</w:t>
+        <w:t>итеративный</w:t>
+      </w:r>
+      <w:proofErr w:type="gramEnd"/>
+      <w:r>
+        <w:rPr>
+          <w:lang w:val="ru-RU"/>
+        </w:rPr>
+        <w:t xml:space="preserve"> алгоритм разложения матрицы предпочтений на произведение 2 матриц: факторов пользователей (</w:t>
       </w:r>
       <w:r>
         <w:t>U</w:t>
@@ -2784,10 +2798,807 @@
     <w:p>
       <w:pPr>
         <w:rPr>
-          <w:lang w:val="ru-RU"/>
-        </w:rPr>
-      </w:pPr>
-    </w:p>
+          <w:rFonts w:asciiTheme="majorHAnsi" w:eastAsiaTheme="majorEastAsia" w:hAnsiTheme="majorHAnsi" w:cstheme="majorBidi"/>
+          <w:color w:val="2F5496" w:themeColor="accent1" w:themeShade="BF"/>
+          <w:sz w:val="26"/>
+          <w:szCs w:val="26"/>
+          <w:lang w:val="ru-RU"/>
+        </w:rPr>
+      </w:pPr>
+      <w:r>
+        <w:rPr>
+          <w:lang w:val="ru-RU"/>
+        </w:rPr>
+        <w:br w:type="page"/>
+      </w:r>
+    </w:p>
+    <w:p>
+      <w:pPr>
+        <w:spacing w:before="100" w:beforeAutospacing="1" w:after="100" w:afterAutospacing="1" w:line="240" w:lineRule="auto"/>
+        <w:outlineLvl w:val="2"/>
+        <w:rPr>
+          <w:rFonts w:ascii="Times New Roman" w:eastAsia="Times New Roman" w:hAnsi="Times New Roman" w:cs="Times New Roman"/>
+          <w:b/>
+          <w:bCs/>
+          <w:sz w:val="27"/>
+          <w:szCs w:val="27"/>
+          <w:lang w:val="ru-RU"/>
+        </w:rPr>
+      </w:pPr>
+      <w:r>
+        <w:rPr>
+          <w:rFonts w:ascii="Times New Roman" w:eastAsia="Times New Roman" w:hAnsi="Times New Roman" w:cs="Times New Roman"/>
+          <w:b/>
+          <w:bCs/>
+          <w:sz w:val="27"/>
+          <w:szCs w:val="27"/>
+          <w:lang w:val="ru-RU"/>
+        </w:rPr>
+        <w:lastRenderedPageBreak/>
+        <w:t xml:space="preserve">Типы рекомендательных систем </w:t>
+      </w:r>
+    </w:p>
+    <w:p>
+      <w:pPr>
+        <w:spacing w:before="100" w:beforeAutospacing="1" w:after="100" w:afterAutospacing="1" w:line="240" w:lineRule="auto"/>
+        <w:rPr>
+          <w:rFonts w:ascii="Times New Roman" w:eastAsia="Times New Roman" w:hAnsi="Times New Roman" w:cs="Times New Roman"/>
+          <w:sz w:val="24"/>
+          <w:szCs w:val="24"/>
+          <w:lang w:val="ru-RU"/>
+        </w:rPr>
+      </w:pPr>
+      <w:r>
+        <w:rPr>
+          <w:rFonts w:ascii="Times New Roman" w:eastAsia="Times New Roman" w:hAnsi="Times New Roman" w:cs="Times New Roman"/>
+          <w:sz w:val="24"/>
+          <w:szCs w:val="24"/>
+          <w:lang w:val="ru-RU"/>
+        </w:rPr>
+        <w:t>Существует 4 чипа рекомендательных систем:</w:t>
+      </w:r>
+    </w:p>
+    <w:p>
+      <w:pPr>
+        <w:numPr>
+          <w:ilvl w:val="0"/>
+          <w:numId w:val="3"/>
+        </w:numPr>
+        <w:spacing w:before="100" w:beforeAutospacing="1" w:after="100" w:afterAutospacing="1" w:line="240" w:lineRule="auto"/>
+        <w:rPr>
+          <w:rFonts w:ascii="Times New Roman" w:eastAsia="Times New Roman" w:hAnsi="Times New Roman" w:cs="Times New Roman"/>
+          <w:sz w:val="24"/>
+          <w:szCs w:val="24"/>
+        </w:rPr>
+      </w:pPr>
+      <w:proofErr w:type="spellStart"/>
+      <w:r>
+        <w:rPr>
+          <w:rFonts w:ascii="Times New Roman" w:eastAsia="Times New Roman" w:hAnsi="Times New Roman" w:cs="Times New Roman"/>
+          <w:sz w:val="24"/>
+          <w:szCs w:val="24"/>
+        </w:rPr>
+        <w:t>Коллаборативная</w:t>
+      </w:r>
+      <w:proofErr w:type="spellEnd"/>
+      <w:r>
+        <w:rPr>
+          <w:rFonts w:ascii="Times New Roman" w:eastAsia="Times New Roman" w:hAnsi="Times New Roman" w:cs="Times New Roman"/>
+          <w:sz w:val="24"/>
+          <w:szCs w:val="24"/>
+        </w:rPr>
+        <w:t xml:space="preserve"> </w:t>
+      </w:r>
+      <w:proofErr w:type="spellStart"/>
+      <w:r>
+        <w:rPr>
+          <w:rFonts w:ascii="Times New Roman" w:eastAsia="Times New Roman" w:hAnsi="Times New Roman" w:cs="Times New Roman"/>
+          <w:sz w:val="24"/>
+          <w:szCs w:val="24"/>
+        </w:rPr>
+        <w:t>фильтрация</w:t>
+      </w:r>
+      <w:proofErr w:type="spellEnd"/>
+      <w:r>
+        <w:rPr>
+          <w:rFonts w:ascii="Times New Roman" w:eastAsia="Times New Roman" w:hAnsi="Times New Roman" w:cs="Times New Roman"/>
+          <w:sz w:val="24"/>
+          <w:szCs w:val="24"/>
+        </w:rPr>
+        <w:t xml:space="preserve"> (collaborative filtering).</w:t>
+      </w:r>
+    </w:p>
+    <w:p>
+      <w:pPr>
+        <w:numPr>
+          <w:ilvl w:val="0"/>
+          <w:numId w:val="3"/>
+        </w:numPr>
+        <w:spacing w:before="100" w:beforeAutospacing="1" w:after="100" w:afterAutospacing="1" w:line="240" w:lineRule="auto"/>
+        <w:rPr>
+          <w:rFonts w:ascii="Times New Roman" w:eastAsia="Times New Roman" w:hAnsi="Times New Roman" w:cs="Times New Roman"/>
+          <w:sz w:val="24"/>
+          <w:szCs w:val="24"/>
+          <w:lang w:val="ru-RU"/>
+        </w:rPr>
+      </w:pPr>
+      <w:r>
+        <w:rPr>
+          <w:rFonts w:ascii="Times New Roman" w:eastAsia="Times New Roman" w:hAnsi="Times New Roman" w:cs="Times New Roman"/>
+          <w:sz w:val="24"/>
+          <w:szCs w:val="24"/>
+          <w:lang w:val="ru-RU"/>
+        </w:rPr>
+        <w:t>Основанные на контенте (</w:t>
+      </w:r>
+      <w:r>
+        <w:rPr>
+          <w:rFonts w:ascii="Times New Roman" w:eastAsia="Times New Roman" w:hAnsi="Times New Roman" w:cs="Times New Roman"/>
+          <w:sz w:val="24"/>
+          <w:szCs w:val="24"/>
+        </w:rPr>
+        <w:t>content</w:t>
+      </w:r>
+      <w:r>
+        <w:rPr>
+          <w:rFonts w:ascii="Times New Roman" w:eastAsia="Times New Roman" w:hAnsi="Times New Roman" w:cs="Times New Roman"/>
+          <w:sz w:val="24"/>
+          <w:szCs w:val="24"/>
+          <w:lang w:val="ru-RU"/>
+        </w:rPr>
+        <w:t>-</w:t>
+      </w:r>
+      <w:r>
+        <w:rPr>
+          <w:rFonts w:ascii="Times New Roman" w:eastAsia="Times New Roman" w:hAnsi="Times New Roman" w:cs="Times New Roman"/>
+          <w:sz w:val="24"/>
+          <w:szCs w:val="24"/>
+        </w:rPr>
+        <w:t>based</w:t>
+      </w:r>
+      <w:r>
+        <w:rPr>
+          <w:rFonts w:ascii="Times New Roman" w:eastAsia="Times New Roman" w:hAnsi="Times New Roman" w:cs="Times New Roman"/>
+          <w:sz w:val="24"/>
+          <w:szCs w:val="24"/>
+          <w:lang w:val="ru-RU"/>
+        </w:rPr>
+        <w:t>).</w:t>
+      </w:r>
+    </w:p>
+    <w:p>
+      <w:pPr>
+        <w:numPr>
+          <w:ilvl w:val="0"/>
+          <w:numId w:val="3"/>
+        </w:numPr>
+        <w:spacing w:before="100" w:beforeAutospacing="1" w:after="100" w:afterAutospacing="1" w:line="240" w:lineRule="auto"/>
+        <w:rPr>
+          <w:rFonts w:ascii="Times New Roman" w:eastAsia="Times New Roman" w:hAnsi="Times New Roman" w:cs="Times New Roman"/>
+          <w:sz w:val="24"/>
+          <w:szCs w:val="24"/>
+          <w:lang w:val="ru-RU"/>
+        </w:rPr>
+      </w:pPr>
+      <w:r>
+        <w:rPr>
+          <w:rFonts w:ascii="Times New Roman" w:eastAsia="Times New Roman" w:hAnsi="Times New Roman" w:cs="Times New Roman"/>
+          <w:sz w:val="24"/>
+          <w:szCs w:val="24"/>
+          <w:lang w:val="ru-RU"/>
+        </w:rPr>
+        <w:t>Основанные на знаниях (</w:t>
+      </w:r>
+      <w:r>
+        <w:rPr>
+          <w:rFonts w:ascii="Times New Roman" w:eastAsia="Times New Roman" w:hAnsi="Times New Roman" w:cs="Times New Roman"/>
+          <w:sz w:val="24"/>
+          <w:szCs w:val="24"/>
+        </w:rPr>
+        <w:t>knowledge</w:t>
+      </w:r>
+      <w:r>
+        <w:rPr>
+          <w:rFonts w:ascii="Times New Roman" w:eastAsia="Times New Roman" w:hAnsi="Times New Roman" w:cs="Times New Roman"/>
+          <w:sz w:val="24"/>
+          <w:szCs w:val="24"/>
+          <w:lang w:val="ru-RU"/>
+        </w:rPr>
+        <w:t>-</w:t>
+      </w:r>
+      <w:r>
+        <w:rPr>
+          <w:rFonts w:ascii="Times New Roman" w:eastAsia="Times New Roman" w:hAnsi="Times New Roman" w:cs="Times New Roman"/>
+          <w:sz w:val="24"/>
+          <w:szCs w:val="24"/>
+        </w:rPr>
+        <w:t>based</w:t>
+      </w:r>
+      <w:r>
+        <w:rPr>
+          <w:rFonts w:ascii="Times New Roman" w:eastAsia="Times New Roman" w:hAnsi="Times New Roman" w:cs="Times New Roman"/>
+          <w:sz w:val="24"/>
+          <w:szCs w:val="24"/>
+          <w:lang w:val="ru-RU"/>
+        </w:rPr>
+        <w:t>).</w:t>
+      </w:r>
+    </w:p>
+    <w:p>
+      <w:pPr>
+        <w:numPr>
+          <w:ilvl w:val="0"/>
+          <w:numId w:val="3"/>
+        </w:numPr>
+        <w:spacing w:before="100" w:beforeAutospacing="1" w:after="100" w:afterAutospacing="1" w:line="240" w:lineRule="auto"/>
+        <w:rPr>
+          <w:rFonts w:ascii="Times New Roman" w:eastAsia="Times New Roman" w:hAnsi="Times New Roman" w:cs="Times New Roman"/>
+          <w:sz w:val="24"/>
+          <w:szCs w:val="24"/>
+        </w:rPr>
+      </w:pPr>
+      <w:proofErr w:type="spellStart"/>
+      <w:r>
+        <w:rPr>
+          <w:rFonts w:ascii="Times New Roman" w:eastAsia="Times New Roman" w:hAnsi="Times New Roman" w:cs="Times New Roman"/>
+          <w:sz w:val="24"/>
+          <w:szCs w:val="24"/>
+        </w:rPr>
+        <w:t>Гибридные</w:t>
+      </w:r>
+      <w:proofErr w:type="spellEnd"/>
+      <w:r>
+        <w:rPr>
+          <w:rFonts w:ascii="Times New Roman" w:eastAsia="Times New Roman" w:hAnsi="Times New Roman" w:cs="Times New Roman"/>
+          <w:sz w:val="24"/>
+          <w:szCs w:val="24"/>
+        </w:rPr>
+        <w:t xml:space="preserve"> (hybrid).</w:t>
+      </w:r>
+    </w:p>
+    <w:p>
+      <w:pPr>
+        <w:pStyle w:val="Heading4"/>
+        <w:rPr>
+          <w:lang w:val="ru-RU"/>
+        </w:rPr>
+      </w:pPr>
+      <w:r>
+        <w:rPr>
+          <w:lang w:val="ru-RU"/>
+        </w:rPr>
+        <w:t>Основанные на контенте (</w:t>
+      </w:r>
+      <w:r>
+        <w:t>content</w:t>
+      </w:r>
+      <w:r>
+        <w:rPr>
+          <w:lang w:val="ru-RU"/>
+        </w:rPr>
+        <w:t>-</w:t>
+      </w:r>
+      <w:r>
+        <w:t>based</w:t>
+      </w:r>
+      <w:r>
+        <w:rPr>
+          <w:lang w:val="ru-RU"/>
+        </w:rPr>
+        <w:t xml:space="preserve">) </w:t>
+      </w:r>
+    </w:p>
+    <w:p>
+      <w:pPr>
+        <w:rPr>
+          <w:lang w:val="ru-RU"/>
+        </w:rPr>
+      </w:pPr>
+      <w:r>
+        <w:rPr>
+          <w:lang w:val="ru-RU"/>
+        </w:rPr>
+        <w:t>Товары и услуги рекомендуются на основе знаний о них</w:t>
+      </w:r>
+      <w:r>
+        <w:rPr>
+          <w:lang w:val="ru-RU"/>
+        </w:rPr>
+        <w:t>.</w:t>
+      </w:r>
+    </w:p>
+    <w:p>
+      <w:pPr>
+        <w:pStyle w:val="Heading4"/>
+        <w:rPr>
+          <w:lang w:val="ru-RU"/>
+        </w:rPr>
+      </w:pPr>
+    </w:p>
+    <w:p>
+      <w:pPr>
+        <w:pStyle w:val="Heading4"/>
+        <w:rPr>
+          <w:lang w:val="ru-RU"/>
+        </w:rPr>
+      </w:pPr>
+    </w:p>
+    <w:p>
+      <w:pPr>
+        <w:pStyle w:val="Heading4"/>
+      </w:pPr>
+      <w:proofErr w:type="spellStart"/>
+      <w:r>
+        <w:t>Коллаборативная</w:t>
+      </w:r>
+      <w:proofErr w:type="spellEnd"/>
+      <w:r>
+        <w:t xml:space="preserve"> </w:t>
+      </w:r>
+      <w:proofErr w:type="spellStart"/>
+      <w:r>
+        <w:t>фильтрация</w:t>
+      </w:r>
+      <w:proofErr w:type="spellEnd"/>
+      <w:r>
+        <w:t xml:space="preserve"> (collaborative filtering) </w:t>
+      </w:r>
+    </w:p>
+    <w:p>
+      <w:pPr>
+        <w:pStyle w:val="Heading2"/>
+        <w:rPr>
+          <w:lang w:val="ru-RU"/>
+        </w:rPr>
+      </w:pPr>
+      <w:r>
+        <w:rPr>
+          <w:lang w:val="ru-RU"/>
+        </w:rPr>
+        <w:t>Рекомендации основаны на истории оценок как самого пользователя, так и других. Во втором случае системы рассматривают потребителей, оценки или интересы которых похожи на ваши.</w:t>
+      </w:r>
+    </w:p>
+    <w:p>
+      <w:pPr>
+        <w:rPr>
+          <w:lang w:val="ru-RU"/>
+        </w:rPr>
+      </w:pPr>
+    </w:p>
+    <w:p>
+      <w:pPr>
+        <w:rPr>
+          <w:lang w:val="ru-RU"/>
+        </w:rPr>
+      </w:pPr>
+    </w:p>
+    <w:p>
+      <w:pPr>
+        <w:pStyle w:val="Heading4"/>
+        <w:rPr>
+          <w:lang w:val="ru-RU"/>
+        </w:rPr>
+      </w:pPr>
+      <w:r>
+        <w:rPr>
+          <w:lang w:val="ru-RU"/>
+        </w:rPr>
+        <w:t>Основанные на знаниях (</w:t>
+      </w:r>
+      <w:r>
+        <w:t>knowledge</w:t>
+      </w:r>
+      <w:r>
+        <w:rPr>
+          <w:lang w:val="ru-RU"/>
+        </w:rPr>
+        <w:t>-</w:t>
+      </w:r>
+      <w:r>
+        <w:t>based</w:t>
+      </w:r>
+      <w:r>
+        <w:rPr>
+          <w:lang w:val="ru-RU"/>
+        </w:rPr>
+        <w:t xml:space="preserve">) </w:t>
+      </w:r>
+    </w:p>
+    <w:p>
+      <w:pPr>
+        <w:rPr>
+          <w:lang w:val="ru-RU"/>
+        </w:rPr>
+      </w:pPr>
+      <w:r>
+        <w:rPr>
+          <w:lang w:val="ru-RU"/>
+        </w:rPr>
+        <w:t>Этот тип работает на основе знаний о какой-то предметной области: о пользователях, товарах и других, которые могут помочь в ранжировании.</w:t>
+      </w:r>
+    </w:p>
+    <w:p>
+      <w:pPr>
+        <w:rPr>
+          <w:lang w:val="ru-RU"/>
+        </w:rPr>
+      </w:pPr>
+    </w:p>
+    <w:p>
+      <w:pPr>
+        <w:pStyle w:val="Heading4"/>
+        <w:rPr>
+          <w:lang w:val="ru-RU"/>
+        </w:rPr>
+      </w:pPr>
+      <w:r>
+        <w:rPr>
+          <w:lang w:val="ru-RU"/>
+        </w:rPr>
+        <w:t>Гибридные (</w:t>
+      </w:r>
+      <w:r>
+        <w:t>hybrid</w:t>
+      </w:r>
+      <w:r>
+        <w:rPr>
+          <w:lang w:val="ru-RU"/>
+        </w:rPr>
+        <w:t xml:space="preserve">) </w:t>
+      </w:r>
+    </w:p>
+    <w:p>
+      <w:pPr>
+        <w:spacing w:before="100" w:beforeAutospacing="1" w:after="100" w:afterAutospacing="1" w:line="240" w:lineRule="auto"/>
+        <w:rPr>
+          <w:rFonts w:ascii="Times New Roman" w:eastAsia="Times New Roman" w:hAnsi="Times New Roman" w:cs="Times New Roman"/>
+          <w:sz w:val="24"/>
+          <w:szCs w:val="24"/>
+          <w:lang w:val="ru-RU"/>
+        </w:rPr>
+      </w:pPr>
+      <w:r>
+        <w:rPr>
+          <w:rFonts w:ascii="Times New Roman" w:eastAsia="Times New Roman" w:hAnsi="Times New Roman" w:cs="Times New Roman"/>
+          <w:sz w:val="24"/>
+          <w:szCs w:val="24"/>
+          <w:lang w:val="ru-RU"/>
+        </w:rPr>
+        <w:t>Есть несколько распространенных типов комбинирования:</w:t>
+      </w:r>
+    </w:p>
+    <w:p>
+      <w:pPr>
+        <w:numPr>
+          <w:ilvl w:val="0"/>
+          <w:numId w:val="4"/>
+        </w:numPr>
+        <w:spacing w:before="100" w:beforeAutospacing="1" w:after="100" w:afterAutospacing="1" w:line="240" w:lineRule="auto"/>
+        <w:rPr>
+          <w:rFonts w:ascii="Times New Roman" w:eastAsia="Times New Roman" w:hAnsi="Times New Roman" w:cs="Times New Roman"/>
+          <w:sz w:val="24"/>
+          <w:szCs w:val="24"/>
+          <w:lang w:val="ru-RU"/>
+        </w:rPr>
+      </w:pPr>
+      <w:r>
+        <w:rPr>
+          <w:rFonts w:ascii="Times New Roman" w:eastAsia="Times New Roman" w:hAnsi="Times New Roman" w:cs="Times New Roman"/>
+          <w:sz w:val="24"/>
+          <w:szCs w:val="24"/>
+          <w:lang w:val="ru-RU"/>
+        </w:rPr>
+        <w:t xml:space="preserve">реализация по отдельности </w:t>
+      </w:r>
+      <w:proofErr w:type="spellStart"/>
+      <w:r>
+        <w:rPr>
+          <w:rFonts w:ascii="Times New Roman" w:eastAsia="Times New Roman" w:hAnsi="Times New Roman" w:cs="Times New Roman"/>
+          <w:sz w:val="24"/>
+          <w:szCs w:val="24"/>
+          <w:lang w:val="ru-RU"/>
+        </w:rPr>
+        <w:t>коллаборативных</w:t>
+      </w:r>
+      <w:proofErr w:type="spellEnd"/>
+      <w:r>
+        <w:rPr>
+          <w:rFonts w:ascii="Times New Roman" w:eastAsia="Times New Roman" w:hAnsi="Times New Roman" w:cs="Times New Roman"/>
+          <w:sz w:val="24"/>
+          <w:szCs w:val="24"/>
+          <w:lang w:val="ru-RU"/>
+        </w:rPr>
+        <w:t xml:space="preserve"> и контентных алгоритмов и объединение их предположений;</w:t>
+      </w:r>
+    </w:p>
+    <w:p>
+      <w:pPr>
+        <w:numPr>
+          <w:ilvl w:val="0"/>
+          <w:numId w:val="4"/>
+        </w:numPr>
+        <w:spacing w:before="100" w:beforeAutospacing="1" w:after="100" w:afterAutospacing="1" w:line="240" w:lineRule="auto"/>
+        <w:rPr>
+          <w:rFonts w:ascii="Times New Roman" w:eastAsia="Times New Roman" w:hAnsi="Times New Roman" w:cs="Times New Roman"/>
+          <w:sz w:val="24"/>
+          <w:szCs w:val="24"/>
+          <w:lang w:val="ru-RU"/>
+        </w:rPr>
+      </w:pPr>
+      <w:r>
+        <w:rPr>
+          <w:rFonts w:ascii="Times New Roman" w:eastAsia="Times New Roman" w:hAnsi="Times New Roman" w:cs="Times New Roman"/>
+          <w:sz w:val="24"/>
+          <w:szCs w:val="24"/>
+          <w:lang w:val="ru-RU"/>
+        </w:rPr>
+        <w:t xml:space="preserve">включение некоторых контентных правил в </w:t>
+      </w:r>
+      <w:proofErr w:type="spellStart"/>
+      <w:r>
+        <w:rPr>
+          <w:rFonts w:ascii="Times New Roman" w:eastAsia="Times New Roman" w:hAnsi="Times New Roman" w:cs="Times New Roman"/>
+          <w:sz w:val="24"/>
+          <w:szCs w:val="24"/>
+          <w:lang w:val="ru-RU"/>
+        </w:rPr>
+        <w:t>коллаборативную</w:t>
+      </w:r>
+      <w:proofErr w:type="spellEnd"/>
+      <w:r>
+        <w:rPr>
+          <w:rFonts w:ascii="Times New Roman" w:eastAsia="Times New Roman" w:hAnsi="Times New Roman" w:cs="Times New Roman"/>
+          <w:sz w:val="24"/>
+          <w:szCs w:val="24"/>
+          <w:lang w:val="ru-RU"/>
+        </w:rPr>
+        <w:t xml:space="preserve"> методику;</w:t>
+      </w:r>
+    </w:p>
+    <w:p>
+      <w:pPr>
+        <w:numPr>
+          <w:ilvl w:val="0"/>
+          <w:numId w:val="4"/>
+        </w:numPr>
+        <w:spacing w:before="100" w:beforeAutospacing="1" w:after="100" w:afterAutospacing="1" w:line="240" w:lineRule="auto"/>
+        <w:rPr>
+          <w:rFonts w:ascii="Times New Roman" w:eastAsia="Times New Roman" w:hAnsi="Times New Roman" w:cs="Times New Roman"/>
+          <w:sz w:val="24"/>
+          <w:szCs w:val="24"/>
+          <w:lang w:val="ru-RU"/>
+        </w:rPr>
+      </w:pPr>
+      <w:r>
+        <w:rPr>
+          <w:rFonts w:ascii="Times New Roman" w:eastAsia="Times New Roman" w:hAnsi="Times New Roman" w:cs="Times New Roman"/>
+          <w:sz w:val="24"/>
+          <w:szCs w:val="24"/>
+          <w:lang w:val="ru-RU"/>
+        </w:rPr>
+        <w:t xml:space="preserve">включение некоторых </w:t>
+      </w:r>
+      <w:proofErr w:type="spellStart"/>
+      <w:r>
+        <w:rPr>
+          <w:rFonts w:ascii="Times New Roman" w:eastAsia="Times New Roman" w:hAnsi="Times New Roman" w:cs="Times New Roman"/>
+          <w:sz w:val="24"/>
+          <w:szCs w:val="24"/>
+          <w:lang w:val="ru-RU"/>
+        </w:rPr>
+        <w:t>коллаборативных</w:t>
+      </w:r>
+      <w:proofErr w:type="spellEnd"/>
+      <w:r>
+        <w:rPr>
+          <w:rFonts w:ascii="Times New Roman" w:eastAsia="Times New Roman" w:hAnsi="Times New Roman" w:cs="Times New Roman"/>
+          <w:sz w:val="24"/>
+          <w:szCs w:val="24"/>
+          <w:lang w:val="ru-RU"/>
+        </w:rPr>
+        <w:t xml:space="preserve"> правил в контентную методику;</w:t>
+      </w:r>
+    </w:p>
+    <w:p>
+      <w:pPr>
+        <w:numPr>
+          <w:ilvl w:val="0"/>
+          <w:numId w:val="4"/>
+        </w:numPr>
+        <w:spacing w:before="100" w:beforeAutospacing="1" w:after="100" w:afterAutospacing="1" w:line="240" w:lineRule="auto"/>
+        <w:rPr>
+          <w:rFonts w:ascii="Times New Roman" w:eastAsia="Times New Roman" w:hAnsi="Times New Roman" w:cs="Times New Roman"/>
+          <w:sz w:val="24"/>
+          <w:szCs w:val="24"/>
+          <w:lang w:val="ru-RU"/>
+        </w:rPr>
+      </w:pPr>
+      <w:r>
+        <w:rPr>
+          <w:rFonts w:ascii="Times New Roman" w:eastAsia="Times New Roman" w:hAnsi="Times New Roman" w:cs="Times New Roman"/>
+          <w:sz w:val="24"/>
+          <w:szCs w:val="24"/>
+          <w:lang w:val="ru-RU"/>
+        </w:rPr>
+        <w:t>построение общей модели, включающей в себя правила обеих методик.</w:t>
+      </w:r>
+    </w:p>
+    <w:p>
+      <w:r>
+        <w:br w:type="page"/>
+      </w:r>
+    </w:p>
+    <w:p>
+      <w:pPr>
+        <w:rPr>
+          <w:lang w:val="ru-RU"/>
+        </w:rPr>
+      </w:pPr>
+      <w:r>
+        <w:rPr>
+          <w:lang w:val="ru-RU"/>
+        </w:rPr>
+        <w:lastRenderedPageBreak/>
+        <w:t xml:space="preserve">На просторах интернета мне удалось найти </w:t>
+      </w:r>
+      <w:hyperlink r:id="rId13" w:history="1">
+        <w:r>
+          <w:rPr>
+            <w:rStyle w:val="Hyperlink"/>
+            <w:lang w:val="ru-RU"/>
+          </w:rPr>
+          <w:t>набор данных</w:t>
+        </w:r>
+      </w:hyperlink>
+      <w:r>
+        <w:rPr>
+          <w:lang w:val="ru-RU"/>
+        </w:rPr>
+        <w:t xml:space="preserve"> с оценками пользователей различным фильмам</w:t>
+      </w:r>
+      <w:r>
+        <w:rPr>
+          <w:lang w:val="ru-RU"/>
+        </w:rPr>
+        <w:t>.</w:t>
+      </w:r>
+    </w:p>
+    <w:p>
+      <w:pPr>
+        <w:rPr>
+          <w:lang w:val="ru-RU"/>
+        </w:rPr>
+      </w:pPr>
+      <w:proofErr w:type="spellStart"/>
+      <w:r>
+        <w:rPr>
+          <w:rFonts w:ascii="Times New Roman" w:eastAsia="Times New Roman" w:hAnsi="Times New Roman" w:cs="Times New Roman"/>
+          <w:sz w:val="24"/>
+          <w:szCs w:val="24"/>
+          <w:lang w:val="ru-RU"/>
+        </w:rPr>
+        <w:t>Коллаборативная</w:t>
+      </w:r>
+      <w:proofErr w:type="spellEnd"/>
+      <w:r>
+        <w:rPr>
+          <w:rFonts w:ascii="Times New Roman" w:eastAsia="Times New Roman" w:hAnsi="Times New Roman" w:cs="Times New Roman"/>
+          <w:sz w:val="24"/>
+          <w:szCs w:val="24"/>
+          <w:lang w:val="ru-RU"/>
+        </w:rPr>
+        <w:t xml:space="preserve"> фильтрация</w:t>
+      </w:r>
+      <w:r>
+        <w:rPr>
+          <w:rFonts w:ascii="Times New Roman" w:eastAsia="Times New Roman" w:hAnsi="Times New Roman" w:cs="Times New Roman"/>
+          <w:sz w:val="24"/>
+          <w:szCs w:val="24"/>
+          <w:lang w:val="ru-RU"/>
+        </w:rPr>
+        <w:t xml:space="preserve"> </w:t>
+      </w:r>
+      <w:hyperlink r:id="rId14" w:history="1">
+        <w:r>
+          <w:rPr>
+            <w:rStyle w:val="Hyperlink"/>
+            <w:lang w:val="ru-RU"/>
+          </w:rPr>
+          <w:t>https://makesomecode.me/2018/09/movie-recommendation-system/</w:t>
+        </w:r>
+      </w:hyperlink>
+      <w:r>
+        <w:rPr>
+          <w:lang w:val="ru-RU"/>
+        </w:rPr>
+        <w:t xml:space="preserve"> </w:t>
+      </w:r>
+    </w:p>
+    <w:p>
+      <w:pPr>
+        <w:rPr>
+          <w:lang w:val="ru-RU"/>
+        </w:rPr>
+      </w:pPr>
+      <w:r>
+        <w:rPr>
+          <w:lang w:val="ru-RU"/>
+        </w:rPr>
+        <w:br w:type="page"/>
+      </w:r>
+    </w:p>
+    <w:p>
+      <w:pPr>
+        <w:rPr>
+          <w:lang w:val="ru-RU"/>
+        </w:rPr>
+      </w:pPr>
+      <w:proofErr w:type="spellStart"/>
+      <w:r>
+        <w:rPr>
+          <w:lang w:val="ru-RU"/>
+        </w:rPr>
+        <w:lastRenderedPageBreak/>
+        <w:t>content-based</w:t>
+      </w:r>
+      <w:proofErr w:type="spellEnd"/>
+    </w:p>
+    <w:p>
+      <w:pPr>
+        <w:rPr>
+          <w:lang w:val="ru-RU"/>
+        </w:rPr>
+      </w:pPr>
+      <w:hyperlink r:id="rId15" w:history="1">
+        <w:r>
+          <w:rPr>
+            <w:rStyle w:val="Hyperlink"/>
+            <w:lang w:val="ru-RU"/>
+          </w:rPr>
+          <w:t>https://heartbeat.fritz.ai/recommender-systems-with-python-part-i-content-based-filtering-5df4940bd831</w:t>
+        </w:r>
+      </w:hyperlink>
+    </w:p>
+    <w:p>
+      <w:pPr>
+        <w:rPr>
+          <w:lang w:val="ru-RU"/>
+        </w:rPr>
+      </w:pPr>
+    </w:p>
+    <w:p>
+      <w:r>
+        <w:t xml:space="preserve">collaborative filtering </w:t>
+      </w:r>
+    </w:p>
+    <w:p>
+      <w:hyperlink r:id="rId16" w:history="1">
+        <w:r>
+          <w:rPr>
+            <w:rStyle w:val="Hyperlink"/>
+          </w:rPr>
+          <w:t>https://heartbeat.fritz.ai/recommender-systems-with-python-part-ii-collaborative-filtering-k-nearest-neighbors-algorithm-c8dcd5fd89b2</w:t>
+        </w:r>
+      </w:hyperlink>
+      <w:r>
+        <w:t xml:space="preserve"> </w:t>
+      </w:r>
+    </w:p>
+    <w:p/>
+    <w:p>
+      <w:r>
+        <w:t xml:space="preserve">matrix factorization </w:t>
+      </w:r>
+      <w:hyperlink r:id="rId17" w:history="1">
+        <w:r>
+          <w:rPr>
+            <w:rStyle w:val="Hyperlink"/>
+          </w:rPr>
+          <w:t>https://heartbeat.fritz.ai/recommender-systems-with-python-part-iii-collaborative-filtering-singular-value-decomposition-5b5dcb3f242b</w:t>
+        </w:r>
+      </w:hyperlink>
+    </w:p>
+    <w:p/>
     <w:sectPr>
       <w:pgSz w:w="12240" w:h="15840"/>
       <w:pgMar w:top="1134" w:right="850" w:bottom="1134" w:left="1701" w:header="708" w:footer="708" w:gutter="0"/>
@@ -2950,9 +3761,9 @@
     </w:lvl>
   </w:abstractNum>
   <w:abstractNum w:abstractNumId="1" w15:restartNumberingAfterBreak="0">
-    <w:nsid w:val="7B8D2CCC"/>
+    <w:nsid w:val="578E18BE"/>
     <w:multiLevelType w:val="multilevel"/>
-    <w:tmpl w:val="7A3A98A6"/>
+    <w:tmpl w:val="C93A4868"/>
     <w:lvl w:ilvl="0">
       <w:start w:val="1"/>
       <w:numFmt w:val="bullet"/>
@@ -3098,11 +3909,315 @@
       </w:rPr>
     </w:lvl>
   </w:abstractNum>
+  <w:abstractNum w:abstractNumId="2" w15:restartNumberingAfterBreak="0">
+    <w:nsid w:val="748D20BA"/>
+    <w:multiLevelType w:val="multilevel"/>
+    <w:tmpl w:val="6A5E10FE"/>
+    <w:lvl w:ilvl="0">
+      <w:start w:val="1"/>
+      <w:numFmt w:val="bullet"/>
+      <w:lvlText w:val=""/>
+      <w:lvlJc w:val="left"/>
+      <w:pPr>
+        <w:tabs>
+          <w:tab w:val="num" w:pos="720"/>
+        </w:tabs>
+        <w:ind w:left="720" w:hanging="360"/>
+      </w:pPr>
+      <w:rPr>
+        <w:rFonts w:ascii="Symbol" w:hAnsi="Symbol" w:hint="default"/>
+        <w:sz w:val="20"/>
+      </w:rPr>
+    </w:lvl>
+    <w:lvl w:ilvl="1" w:tentative="1">
+      <w:start w:val="1"/>
+      <w:numFmt w:val="bullet"/>
+      <w:lvlText w:val="o"/>
+      <w:lvlJc w:val="left"/>
+      <w:pPr>
+        <w:tabs>
+          <w:tab w:val="num" w:pos="1440"/>
+        </w:tabs>
+        <w:ind w:left="1440" w:hanging="360"/>
+      </w:pPr>
+      <w:rPr>
+        <w:rFonts w:ascii="Courier New" w:hAnsi="Courier New" w:hint="default"/>
+        <w:sz w:val="20"/>
+      </w:rPr>
+    </w:lvl>
+    <w:lvl w:ilvl="2" w:tentative="1">
+      <w:start w:val="1"/>
+      <w:numFmt w:val="bullet"/>
+      <w:lvlText w:val=""/>
+      <w:lvlJc w:val="left"/>
+      <w:pPr>
+        <w:tabs>
+          <w:tab w:val="num" w:pos="2160"/>
+        </w:tabs>
+        <w:ind w:left="2160" w:hanging="360"/>
+      </w:pPr>
+      <w:rPr>
+        <w:rFonts w:ascii="Wingdings" w:hAnsi="Wingdings" w:hint="default"/>
+        <w:sz w:val="20"/>
+      </w:rPr>
+    </w:lvl>
+    <w:lvl w:ilvl="3" w:tentative="1">
+      <w:start w:val="1"/>
+      <w:numFmt w:val="bullet"/>
+      <w:lvlText w:val=""/>
+      <w:lvlJc w:val="left"/>
+      <w:pPr>
+        <w:tabs>
+          <w:tab w:val="num" w:pos="2880"/>
+        </w:tabs>
+        <w:ind w:left="2880" w:hanging="360"/>
+      </w:pPr>
+      <w:rPr>
+        <w:rFonts w:ascii="Wingdings" w:hAnsi="Wingdings" w:hint="default"/>
+        <w:sz w:val="20"/>
+      </w:rPr>
+    </w:lvl>
+    <w:lvl w:ilvl="4" w:tentative="1">
+      <w:start w:val="1"/>
+      <w:numFmt w:val="bullet"/>
+      <w:lvlText w:val=""/>
+      <w:lvlJc w:val="left"/>
+      <w:pPr>
+        <w:tabs>
+          <w:tab w:val="num" w:pos="3600"/>
+        </w:tabs>
+        <w:ind w:left="3600" w:hanging="360"/>
+      </w:pPr>
+      <w:rPr>
+        <w:rFonts w:ascii="Wingdings" w:hAnsi="Wingdings" w:hint="default"/>
+        <w:sz w:val="20"/>
+      </w:rPr>
+    </w:lvl>
+    <w:lvl w:ilvl="5" w:tentative="1">
+      <w:start w:val="1"/>
+      <w:numFmt w:val="bullet"/>
+      <w:lvlText w:val=""/>
+      <w:lvlJc w:val="left"/>
+      <w:pPr>
+        <w:tabs>
+          <w:tab w:val="num" w:pos="4320"/>
+        </w:tabs>
+        <w:ind w:left="4320" w:hanging="360"/>
+      </w:pPr>
+      <w:rPr>
+        <w:rFonts w:ascii="Wingdings" w:hAnsi="Wingdings" w:hint="default"/>
+        <w:sz w:val="20"/>
+      </w:rPr>
+    </w:lvl>
+    <w:lvl w:ilvl="6" w:tentative="1">
+      <w:start w:val="1"/>
+      <w:numFmt w:val="bullet"/>
+      <w:lvlText w:val=""/>
+      <w:lvlJc w:val="left"/>
+      <w:pPr>
+        <w:tabs>
+          <w:tab w:val="num" w:pos="5040"/>
+        </w:tabs>
+        <w:ind w:left="5040" w:hanging="360"/>
+      </w:pPr>
+      <w:rPr>
+        <w:rFonts w:ascii="Wingdings" w:hAnsi="Wingdings" w:hint="default"/>
+        <w:sz w:val="20"/>
+      </w:rPr>
+    </w:lvl>
+    <w:lvl w:ilvl="7" w:tentative="1">
+      <w:start w:val="1"/>
+      <w:numFmt w:val="bullet"/>
+      <w:lvlText w:val=""/>
+      <w:lvlJc w:val="left"/>
+      <w:pPr>
+        <w:tabs>
+          <w:tab w:val="num" w:pos="5760"/>
+        </w:tabs>
+        <w:ind w:left="5760" w:hanging="360"/>
+      </w:pPr>
+      <w:rPr>
+        <w:rFonts w:ascii="Wingdings" w:hAnsi="Wingdings" w:hint="default"/>
+        <w:sz w:val="20"/>
+      </w:rPr>
+    </w:lvl>
+    <w:lvl w:ilvl="8" w:tentative="1">
+      <w:start w:val="1"/>
+      <w:numFmt w:val="bullet"/>
+      <w:lvlText w:val=""/>
+      <w:lvlJc w:val="left"/>
+      <w:pPr>
+        <w:tabs>
+          <w:tab w:val="num" w:pos="6480"/>
+        </w:tabs>
+        <w:ind w:left="6480" w:hanging="360"/>
+      </w:pPr>
+      <w:rPr>
+        <w:rFonts w:ascii="Wingdings" w:hAnsi="Wingdings" w:hint="default"/>
+        <w:sz w:val="20"/>
+      </w:rPr>
+    </w:lvl>
+  </w:abstractNum>
+  <w:abstractNum w:abstractNumId="3" w15:restartNumberingAfterBreak="0">
+    <w:nsid w:val="7B8D2CCC"/>
+    <w:multiLevelType w:val="multilevel"/>
+    <w:tmpl w:val="7A3A98A6"/>
+    <w:lvl w:ilvl="0">
+      <w:start w:val="1"/>
+      <w:numFmt w:val="bullet"/>
+      <w:lvlText w:val=""/>
+      <w:lvlJc w:val="left"/>
+      <w:pPr>
+        <w:tabs>
+          <w:tab w:val="num" w:pos="720"/>
+        </w:tabs>
+        <w:ind w:left="720" w:hanging="360"/>
+      </w:pPr>
+      <w:rPr>
+        <w:rFonts w:ascii="Symbol" w:hAnsi="Symbol" w:hint="default"/>
+        <w:sz w:val="20"/>
+      </w:rPr>
+    </w:lvl>
+    <w:lvl w:ilvl="1" w:tentative="1">
+      <w:start w:val="1"/>
+      <w:numFmt w:val="bullet"/>
+      <w:lvlText w:val="o"/>
+      <w:lvlJc w:val="left"/>
+      <w:pPr>
+        <w:tabs>
+          <w:tab w:val="num" w:pos="1440"/>
+        </w:tabs>
+        <w:ind w:left="1440" w:hanging="360"/>
+      </w:pPr>
+      <w:rPr>
+        <w:rFonts w:ascii="Courier New" w:hAnsi="Courier New" w:hint="default"/>
+        <w:sz w:val="20"/>
+      </w:rPr>
+    </w:lvl>
+    <w:lvl w:ilvl="2" w:tentative="1">
+      <w:start w:val="1"/>
+      <w:numFmt w:val="bullet"/>
+      <w:lvlText w:val=""/>
+      <w:lvlJc w:val="left"/>
+      <w:pPr>
+        <w:tabs>
+          <w:tab w:val="num" w:pos="2160"/>
+        </w:tabs>
+        <w:ind w:left="2160" w:hanging="360"/>
+      </w:pPr>
+      <w:rPr>
+        <w:rFonts w:ascii="Wingdings" w:hAnsi="Wingdings" w:hint="default"/>
+        <w:sz w:val="20"/>
+      </w:rPr>
+    </w:lvl>
+    <w:lvl w:ilvl="3" w:tentative="1">
+      <w:start w:val="1"/>
+      <w:numFmt w:val="bullet"/>
+      <w:lvlText w:val=""/>
+      <w:lvlJc w:val="left"/>
+      <w:pPr>
+        <w:tabs>
+          <w:tab w:val="num" w:pos="2880"/>
+        </w:tabs>
+        <w:ind w:left="2880" w:hanging="360"/>
+      </w:pPr>
+      <w:rPr>
+        <w:rFonts w:ascii="Wingdings" w:hAnsi="Wingdings" w:hint="default"/>
+        <w:sz w:val="20"/>
+      </w:rPr>
+    </w:lvl>
+    <w:lvl w:ilvl="4" w:tentative="1">
+      <w:start w:val="1"/>
+      <w:numFmt w:val="bullet"/>
+      <w:lvlText w:val=""/>
+      <w:lvlJc w:val="left"/>
+      <w:pPr>
+        <w:tabs>
+          <w:tab w:val="num" w:pos="3600"/>
+        </w:tabs>
+        <w:ind w:left="3600" w:hanging="360"/>
+      </w:pPr>
+      <w:rPr>
+        <w:rFonts w:ascii="Wingdings" w:hAnsi="Wingdings" w:hint="default"/>
+        <w:sz w:val="20"/>
+      </w:rPr>
+    </w:lvl>
+    <w:lvl w:ilvl="5" w:tentative="1">
+      <w:start w:val="1"/>
+      <w:numFmt w:val="bullet"/>
+      <w:lvlText w:val=""/>
+      <w:lvlJc w:val="left"/>
+      <w:pPr>
+        <w:tabs>
+          <w:tab w:val="num" w:pos="4320"/>
+        </w:tabs>
+        <w:ind w:left="4320" w:hanging="360"/>
+      </w:pPr>
+      <w:rPr>
+        <w:rFonts w:ascii="Wingdings" w:hAnsi="Wingdings" w:hint="default"/>
+        <w:sz w:val="20"/>
+      </w:rPr>
+    </w:lvl>
+    <w:lvl w:ilvl="6" w:tentative="1">
+      <w:start w:val="1"/>
+      <w:numFmt w:val="bullet"/>
+      <w:lvlText w:val=""/>
+      <w:lvlJc w:val="left"/>
+      <w:pPr>
+        <w:tabs>
+          <w:tab w:val="num" w:pos="5040"/>
+        </w:tabs>
+        <w:ind w:left="5040" w:hanging="360"/>
+      </w:pPr>
+      <w:rPr>
+        <w:rFonts w:ascii="Wingdings" w:hAnsi="Wingdings" w:hint="default"/>
+        <w:sz w:val="20"/>
+      </w:rPr>
+    </w:lvl>
+    <w:lvl w:ilvl="7" w:tentative="1">
+      <w:start w:val="1"/>
+      <w:numFmt w:val="bullet"/>
+      <w:lvlText w:val=""/>
+      <w:lvlJc w:val="left"/>
+      <w:pPr>
+        <w:tabs>
+          <w:tab w:val="num" w:pos="5760"/>
+        </w:tabs>
+        <w:ind w:left="5760" w:hanging="360"/>
+      </w:pPr>
+      <w:rPr>
+        <w:rFonts w:ascii="Wingdings" w:hAnsi="Wingdings" w:hint="default"/>
+        <w:sz w:val="20"/>
+      </w:rPr>
+    </w:lvl>
+    <w:lvl w:ilvl="8" w:tentative="1">
+      <w:start w:val="1"/>
+      <w:numFmt w:val="bullet"/>
+      <w:lvlText w:val=""/>
+      <w:lvlJc w:val="left"/>
+      <w:pPr>
+        <w:tabs>
+          <w:tab w:val="num" w:pos="6480"/>
+        </w:tabs>
+        <w:ind w:left="6480" w:hanging="360"/>
+      </w:pPr>
+      <w:rPr>
+        <w:rFonts w:ascii="Wingdings" w:hAnsi="Wingdings" w:hint="default"/>
+        <w:sz w:val="20"/>
+      </w:rPr>
+    </w:lvl>
+  </w:abstractNum>
   <w:num w:numId="1">
     <w:abstractNumId w:val="0"/>
   </w:num>
   <w:num w:numId="2">
+    <w:abstractNumId w:val="3"/>
+  </w:num>
+  <w:num w:numId="3">
     <w:abstractNumId w:val="1"/>
+  </w:num>
+  <w:num w:numId="4">
+    <w:abstractNumId w:val="2"/>
   </w:num>
 </w:numbering>
 </file>
@@ -3663,6 +4778,22 @@
       <w:szCs w:val="26"/>
     </w:rPr>
   </w:style>
+  <w:style w:type="paragraph" w:styleId="NormalWeb">
+    <w:name w:val="Normal (Web)"/>
+    <w:basedOn w:val="Normal"/>
+    <w:uiPriority w:val="99"/>
+    <w:semiHidden/>
+    <w:unhideWhenUsed/>
+    <w:rsid w:val="0064421B"/>
+    <w:pPr>
+      <w:spacing w:before="100" w:beforeAutospacing="1" w:after="100" w:afterAutospacing="1" w:line="240" w:lineRule="auto"/>
+    </w:pPr>
+    <w:rPr>
+      <w:rFonts w:ascii="Times New Roman" w:eastAsia="Times New Roman" w:hAnsi="Times New Roman" w:cs="Times New Roman"/>
+      <w:sz w:val="24"/>
+      <w:szCs w:val="24"/>
+    </w:rPr>
+  </w:style>
 </w:styles>
 </file>
 

</xml_diff>